<commit_message>
Mantis 1545 - Fixes equation for beam stress due to prestress for WSDOT loss methods
</commit_message>
<xml_diff>
--- a/Equations/Girder_stress_due_to_prestressing.docx
+++ b/Equations/Girder_stress_due_to_prestressing.docx
@@ -1,6 +1,6 @@
 
 <file path=word/document.xml><?xml version="1.0" encoding="utf-8"?>
-<w:document xmlns:wpc="http://schemas.microsoft.com/office/word/2010/wordprocessingCanvas" xmlns:cx="http://schemas.microsoft.com/office/drawing/2014/chartex" xmlns:cx1="http://schemas.microsoft.com/office/drawing/2015/9/8/chartex" xmlns:cx2="http://schemas.microsoft.com/office/drawing/2015/10/21/chartex" xmlns:cx3="http://schemas.microsoft.com/office/drawing/2016/5/9/chartex" xmlns:cx4="http://schemas.microsoft.com/office/drawing/2016/5/10/chartex" xmlns:cx5="http://schemas.microsoft.com/office/drawing/2016/5/11/chartex" xmlns:cx6="http://schemas.microsoft.com/office/drawing/2016/5/12/chartex" xmlns:cx7="http://schemas.microsoft.com/office/drawing/2016/5/13/chartex" xmlns:cx8="http://schemas.microsoft.com/office/drawing/2016/5/14/chartex" xmlns:mc="http://schemas.openxmlformats.org/markup-compatibility/2006" xmlns:aink="http://schemas.microsoft.com/office/drawing/2016/ink" xmlns:am3d="http://schemas.microsoft.com/office/drawing/2017/model3d" xmlns:o="urn:schemas-microsoft-com:office:office" xmlns:oel="http://schemas.microsoft.com/office/2019/extlst" xmlns:r="http://schemas.openxmlformats.org/officeDocument/2006/relationships" xmlns:m="http://schemas.openxmlformats.org/officeDocument/2006/math" xmlns:v="urn:schemas-microsoft-com:vml" xmlns:wp14="http://schemas.microsoft.com/office/word/2010/wordprocessingDrawing" xmlns:wp="http://schemas.openxmlformats.org/drawingml/2006/wordprocessingDrawing" xmlns:w10="urn:schemas-microsoft-com:office:word" xmlns:w="http://schemas.openxmlformats.org/wordprocessingml/2006/main" xmlns:w14="http://schemas.microsoft.com/office/word/2010/wordml" xmlns:w15="http://schemas.microsoft.com/office/word/2012/wordml" xmlns:w16cex="http://schemas.microsoft.com/office/word/2018/wordml/cex" xmlns:w16cid="http://schemas.microsoft.com/office/word/2016/wordml/cid" xmlns:w16="http://schemas.microsoft.com/office/word/2018/wordml" xmlns:w16sdtdh="http://schemas.microsoft.com/office/word/2020/wordml/sdtdatahash" xmlns:w16se="http://schemas.microsoft.com/office/word/2015/wordml/symex" xmlns:wpg="http://schemas.microsoft.com/office/word/2010/wordprocessingGroup" xmlns:wpi="http://schemas.microsoft.com/office/word/2010/wordprocessingInk" xmlns:wne="http://schemas.microsoft.com/office/word/2006/wordml" xmlns:wps="http://schemas.microsoft.com/office/word/2010/wordprocessingShape" mc:Ignorable="w14 w15 w16se w16cid w16 w16cex w16sdtdh wp14">
+<w:document xmlns:wpc="http://schemas.microsoft.com/office/word/2010/wordprocessingCanvas" xmlns:cx="http://schemas.microsoft.com/office/drawing/2014/chartex" xmlns:cx1="http://schemas.microsoft.com/office/drawing/2015/9/8/chartex" xmlns:cx2="http://schemas.microsoft.com/office/drawing/2015/10/21/chartex" xmlns:cx3="http://schemas.microsoft.com/office/drawing/2016/5/9/chartex" xmlns:cx4="http://schemas.microsoft.com/office/drawing/2016/5/10/chartex" xmlns:cx5="http://schemas.microsoft.com/office/drawing/2016/5/11/chartex" xmlns:cx6="http://schemas.microsoft.com/office/drawing/2016/5/12/chartex" xmlns:cx7="http://schemas.microsoft.com/office/drawing/2016/5/13/chartex" xmlns:cx8="http://schemas.microsoft.com/office/drawing/2016/5/14/chartex" xmlns:mc="http://schemas.openxmlformats.org/markup-compatibility/2006" xmlns:aink="http://schemas.microsoft.com/office/drawing/2016/ink" xmlns:am3d="http://schemas.microsoft.com/office/drawing/2017/model3d" xmlns:o="urn:schemas-microsoft-com:office:office" xmlns:oel="http://schemas.microsoft.com/office/2019/extlst" xmlns:r="http://schemas.openxmlformats.org/officeDocument/2006/relationships" xmlns:m="http://schemas.openxmlformats.org/officeDocument/2006/math" xmlns:v="urn:schemas-microsoft-com:vml" xmlns:wp14="http://schemas.microsoft.com/office/word/2010/wordprocessingDrawing" xmlns:wp="http://schemas.openxmlformats.org/drawingml/2006/wordprocessingDrawing" xmlns:w10="urn:schemas-microsoft-com:office:word" xmlns:w="http://schemas.openxmlformats.org/wordprocessingml/2006/main" xmlns:w14="http://schemas.microsoft.com/office/word/2010/wordml" xmlns:w15="http://schemas.microsoft.com/office/word/2012/wordml" xmlns:w16cex="http://schemas.microsoft.com/office/word/2018/wordml/cex" xmlns:w16cid="http://schemas.microsoft.com/office/word/2016/wordml/cid" xmlns:w16="http://schemas.microsoft.com/office/word/2018/wordml" xmlns:w16du="http://schemas.microsoft.com/office/word/2023/wordml/word16du" xmlns:w16sdtdh="http://schemas.microsoft.com/office/word/2020/wordml/sdtdatahash" xmlns:w16se="http://schemas.microsoft.com/office/word/2015/wordml/symex" xmlns:wpg="http://schemas.microsoft.com/office/word/2010/wordprocessingGroup" xmlns:wpi="http://schemas.microsoft.com/office/word/2010/wordprocessingInk" xmlns:wne="http://schemas.microsoft.com/office/word/2006/wordml" xmlns:wps="http://schemas.microsoft.com/office/word/2010/wordprocessingShape" mc:Ignorable="w14 w15 w16se w16cid w16 w16cex w16sdtdh w16du wp14">
   <w:body>
     <w:p>
       <w:pPr>
@@ -12,13 +12,7 @@
         <w:rPr>
           <w:rFonts w:eastAsiaTheme="minorEastAsia"/>
         </w:rPr>
-        <w:t>Gross Section Properties, Approximate Losses</w:t>
-      </w:r>
-      <w:r>
-        <w:rPr>
-          <w:rFonts w:eastAsiaTheme="minorEastAsia"/>
-        </w:rPr>
-        <w:t xml:space="preserve"> Before 2005</w:t>
+        <w:t>Gross Section Properties, Approximate Losses Before 2005</w:t>
       </w:r>
     </w:p>
     <w:p>
@@ -306,13 +300,7 @@
         <w:rPr>
           <w:rFonts w:eastAsiaTheme="minorEastAsia"/>
         </w:rPr>
-        <w:t xml:space="preserve">Transformed Section Properties, </w:t>
-      </w:r>
-      <w:r>
-        <w:rPr>
-          <w:rFonts w:eastAsiaTheme="minorEastAsia"/>
-        </w:rPr>
-        <w:t>Approximate Loss Before 2005</w:t>
+        <w:t>Transformed Section Properties, Approximate Loss Before 2005</w:t>
       </w:r>
     </w:p>
     <w:p>
@@ -714,8 +702,19 @@
         </w:rPr>
         <w:t>Gross Section Properties, Approximate Losses</w:t>
       </w:r>
+      <w:r>
+        <w:rPr>
+          <w:rFonts w:eastAsiaTheme="minorEastAsia"/>
+        </w:rPr>
+        <w:t>, AASHTO</w:t>
+      </w:r>
     </w:p>
     <w:p>
+      <w:pPr>
+        <w:rPr>
+          <w:rFonts w:eastAsiaTheme="minorEastAsia"/>
+        </w:rPr>
+      </w:pPr>
       <m:oMathPara>
         <m:oMath>
           <m:r>
@@ -1549,7 +1548,888 @@
         <w:rPr>
           <w:rFonts w:eastAsiaTheme="minorEastAsia"/>
         </w:rPr>
+        <w:t xml:space="preserve">Gross Section Properties, Approximate Losses, </w:t>
+      </w:r>
+      <w:r>
+        <w:rPr>
+          <w:rFonts w:eastAsiaTheme="minorEastAsia"/>
+        </w:rPr>
+        <w:t>WSDOT</w:t>
+      </w:r>
+    </w:p>
+    <w:p>
+      <m:oMathPara>
+        <m:oMath>
+          <m:r>
+            <w:rPr>
+              <w:rFonts w:ascii="Cambria Math" w:hAnsi="Cambria Math"/>
+            </w:rPr>
+            <m:t>f=</m:t>
+          </m:r>
+          <m:d>
+            <m:dPr>
+              <m:ctrlPr>
+                <w:rPr>
+                  <w:rFonts w:ascii="Cambria Math" w:hAnsi="Cambria Math"/>
+                  <w:i/>
+                </w:rPr>
+              </m:ctrlPr>
+            </m:dPr>
+            <m:e>
+              <m:sSub>
+                <m:sSubPr>
+                  <m:ctrlPr>
+                    <w:rPr>
+                      <w:rFonts w:ascii="Cambria Math" w:hAnsi="Cambria Math"/>
+                      <w:i/>
+                    </w:rPr>
+                  </m:ctrlPr>
+                </m:sSubPr>
+                <m:e>
+                  <m:r>
+                    <w:rPr>
+                      <w:rFonts w:ascii="Cambria Math" w:hAnsi="Cambria Math"/>
+                    </w:rPr>
+                    <m:t>f</m:t>
+                  </m:r>
+                </m:e>
+                <m:sub>
+                  <m:r>
+                    <w:rPr>
+                      <w:rFonts w:ascii="Cambria Math" w:hAnsi="Cambria Math"/>
+                    </w:rPr>
+                    <m:t>pj</m:t>
+                  </m:r>
+                </m:sub>
+              </m:sSub>
+              <m:r>
+                <w:rPr>
+                  <w:rFonts w:ascii="Cambria Math" w:hAnsi="Cambria Math"/>
+                </w:rPr>
+                <m:t>-</m:t>
+              </m:r>
+              <m:sSub>
+                <m:sSubPr>
+                  <m:ctrlPr>
+                    <w:rPr>
+                      <w:rFonts w:ascii="Cambria Math" w:hAnsi="Cambria Math"/>
+                      <w:i/>
+                    </w:rPr>
+                  </m:ctrlPr>
+                </m:sSubPr>
+                <m:e>
+                  <m:r>
+                    <w:rPr>
+                      <w:rFonts w:ascii="Cambria Math" w:hAnsi="Cambria Math"/>
+                    </w:rPr>
+                    <m:t>f</m:t>
+                  </m:r>
+                </m:e>
+                <m:sub>
+                  <m:r>
+                    <w:rPr>
+                      <w:rFonts w:ascii="Cambria Math" w:hAnsi="Cambria Math"/>
+                    </w:rPr>
+                    <m:t>pR0</m:t>
+                  </m:r>
+                </m:sub>
+              </m:sSub>
+              <m:r>
+                <w:rPr>
+                  <w:rFonts w:ascii="Cambria Math" w:hAnsi="Cambria Math"/>
+                </w:rPr>
+                <m:t>-∆</m:t>
+              </m:r>
+              <m:sSub>
+                <m:sSubPr>
+                  <m:ctrlPr>
+                    <w:rPr>
+                      <w:rFonts w:ascii="Cambria Math" w:hAnsi="Cambria Math"/>
+                      <w:i/>
+                    </w:rPr>
+                  </m:ctrlPr>
+                </m:sSubPr>
+                <m:e>
+                  <m:r>
+                    <w:rPr>
+                      <w:rFonts w:ascii="Cambria Math" w:hAnsi="Cambria Math"/>
+                    </w:rPr>
+                    <m:t>f</m:t>
+                  </m:r>
+                </m:e>
+                <m:sub>
+                  <m:r>
+                    <w:rPr>
+                      <w:rFonts w:ascii="Cambria Math" w:hAnsi="Cambria Math"/>
+                    </w:rPr>
+                    <m:t>pES</m:t>
+                  </m:r>
+                </m:sub>
+              </m:sSub>
+              <m:r>
+                <w:rPr>
+                  <w:rFonts w:ascii="Cambria Math" w:hAnsi="Cambria Math"/>
+                </w:rPr>
+                <m:t>-∆</m:t>
+              </m:r>
+              <m:sSub>
+                <m:sSubPr>
+                  <m:ctrlPr>
+                    <w:rPr>
+                      <w:rFonts w:ascii="Cambria Math" w:hAnsi="Cambria Math"/>
+                      <w:i/>
+                    </w:rPr>
+                  </m:ctrlPr>
+                </m:sSubPr>
+                <m:e>
+                  <m:r>
+                    <w:rPr>
+                      <w:rFonts w:ascii="Cambria Math" w:hAnsi="Cambria Math"/>
+                    </w:rPr>
+                    <m:t>f</m:t>
+                  </m:r>
+                </m:e>
+                <m:sub>
+                  <m:r>
+                    <w:rPr>
+                      <w:rFonts w:ascii="Cambria Math" w:hAnsi="Cambria Math"/>
+                    </w:rPr>
+                    <m:t>pLT</m:t>
+                  </m:r>
+                </m:sub>
+              </m:sSub>
+              <m:r>
+                <w:rPr>
+                  <w:rFonts w:ascii="Cambria Math" w:hAnsi="Cambria Math"/>
+                </w:rPr>
+                <m:t>+</m:t>
+              </m:r>
+              <m:f>
+                <m:fPr>
+                  <m:ctrlPr>
+                    <w:rPr>
+                      <w:rFonts w:ascii="Cambria Math" w:hAnsi="Cambria Math"/>
+                      <w:i/>
+                    </w:rPr>
+                  </m:ctrlPr>
+                </m:fPr>
+                <m:num>
+                  <m:sSub>
+                    <m:sSubPr>
+                      <m:ctrlPr>
+                        <w:rPr>
+                          <w:rFonts w:ascii="Cambria Math" w:hAnsi="Cambria Math"/>
+                          <w:i/>
+                        </w:rPr>
+                      </m:ctrlPr>
+                    </m:sSubPr>
+                    <m:e>
+                      <m:r>
+                        <w:rPr>
+                          <w:rFonts w:ascii="Cambria Math" w:hAnsi="Cambria Math"/>
+                        </w:rPr>
+                        <m:t>M</m:t>
+                      </m:r>
+                    </m:e>
+                    <m:sub>
+                      <m:r>
+                        <w:rPr>
+                          <w:rFonts w:ascii="Cambria Math" w:hAnsi="Cambria Math"/>
+                        </w:rPr>
+                        <m:t>adl</m:t>
+                      </m:r>
+                    </m:sub>
+                  </m:sSub>
+                  <m:sSub>
+                    <m:sSubPr>
+                      <m:ctrlPr>
+                        <w:rPr>
+                          <w:rFonts w:ascii="Cambria Math" w:hAnsi="Cambria Math"/>
+                          <w:i/>
+                        </w:rPr>
+                      </m:ctrlPr>
+                    </m:sSubPr>
+                    <m:e>
+                      <m:r>
+                        <w:rPr>
+                          <w:rFonts w:ascii="Cambria Math" w:hAnsi="Cambria Math"/>
+                        </w:rPr>
+                        <m:t>e</m:t>
+                      </m:r>
+                    </m:e>
+                    <m:sub>
+                      <m:r>
+                        <w:rPr>
+                          <w:rFonts w:ascii="Cambria Math" w:hAnsi="Cambria Math"/>
+                        </w:rPr>
+                        <m:t>pg</m:t>
+                      </m:r>
+                    </m:sub>
+                  </m:sSub>
+                </m:num>
+                <m:den>
+                  <m:sSub>
+                    <m:sSubPr>
+                      <m:ctrlPr>
+                        <w:rPr>
+                          <w:rFonts w:ascii="Cambria Math" w:hAnsi="Cambria Math"/>
+                          <w:i/>
+                        </w:rPr>
+                      </m:ctrlPr>
+                    </m:sSubPr>
+                    <m:e>
+                      <m:r>
+                        <w:rPr>
+                          <w:rFonts w:ascii="Cambria Math" w:hAnsi="Cambria Math"/>
+                        </w:rPr>
+                        <m:t>I</m:t>
+                      </m:r>
+                    </m:e>
+                    <m:sub>
+                      <m:r>
+                        <w:rPr>
+                          <w:rFonts w:ascii="Cambria Math" w:hAnsi="Cambria Math"/>
+                        </w:rPr>
+                        <m:t>g</m:t>
+                      </m:r>
+                    </m:sub>
+                  </m:sSub>
+                </m:den>
+              </m:f>
+              <m:f>
+                <m:fPr>
+                  <m:ctrlPr>
+                    <w:rPr>
+                      <w:rFonts w:ascii="Cambria Math" w:hAnsi="Cambria Math"/>
+                      <w:i/>
+                    </w:rPr>
+                  </m:ctrlPr>
+                </m:fPr>
+                <m:num>
+                  <m:sSub>
+                    <m:sSubPr>
+                      <m:ctrlPr>
+                        <w:rPr>
+                          <w:rFonts w:ascii="Cambria Math" w:hAnsi="Cambria Math"/>
+                          <w:i/>
+                        </w:rPr>
+                      </m:ctrlPr>
+                    </m:sSubPr>
+                    <m:e>
+                      <m:r>
+                        <w:rPr>
+                          <w:rFonts w:ascii="Cambria Math" w:hAnsi="Cambria Math"/>
+                        </w:rPr>
+                        <m:t>E</m:t>
+                      </m:r>
+                    </m:e>
+                    <m:sub>
+                      <m:r>
+                        <w:rPr>
+                          <w:rFonts w:ascii="Cambria Math" w:hAnsi="Cambria Math"/>
+                        </w:rPr>
+                        <m:t>ps</m:t>
+                      </m:r>
+                    </m:sub>
+                  </m:sSub>
+                </m:num>
+                <m:den>
+                  <m:sSub>
+                    <m:sSubPr>
+                      <m:ctrlPr>
+                        <w:rPr>
+                          <w:rFonts w:ascii="Cambria Math" w:hAnsi="Cambria Math"/>
+                          <w:i/>
+                        </w:rPr>
+                      </m:ctrlPr>
+                    </m:sSubPr>
+                    <m:e>
+                      <m:r>
+                        <w:rPr>
+                          <w:rFonts w:ascii="Cambria Math" w:hAnsi="Cambria Math"/>
+                        </w:rPr>
+                        <m:t>E</m:t>
+                      </m:r>
+                    </m:e>
+                    <m:sub>
+                      <m:r>
+                        <w:rPr>
+                          <w:rFonts w:ascii="Cambria Math" w:hAnsi="Cambria Math"/>
+                        </w:rPr>
+                        <m:t>c</m:t>
+                      </m:r>
+                    </m:sub>
+                  </m:sSub>
+                </m:den>
+              </m:f>
+            </m:e>
+          </m:d>
+          <m:sSub>
+            <m:sSubPr>
+              <m:ctrlPr>
+                <w:rPr>
+                  <w:rFonts w:ascii="Cambria Math" w:hAnsi="Cambria Math"/>
+                  <w:i/>
+                </w:rPr>
+              </m:ctrlPr>
+            </m:sSubPr>
+            <m:e>
+              <m:r>
+                <w:rPr>
+                  <w:rFonts w:ascii="Cambria Math" w:hAnsi="Cambria Math"/>
+                </w:rPr>
+                <m:t>A</m:t>
+              </m:r>
+            </m:e>
+            <m:sub>
+              <m:r>
+                <w:rPr>
+                  <w:rFonts w:ascii="Cambria Math" w:hAnsi="Cambria Math"/>
+                </w:rPr>
+                <m:t>ps</m:t>
+              </m:r>
+            </m:sub>
+          </m:sSub>
+          <m:d>
+            <m:dPr>
+              <m:ctrlPr>
+                <w:rPr>
+                  <w:rFonts w:ascii="Cambria Math" w:hAnsi="Cambria Math"/>
+                  <w:i/>
+                </w:rPr>
+              </m:ctrlPr>
+            </m:dPr>
+            <m:e>
+              <m:f>
+                <m:fPr>
+                  <m:ctrlPr>
+                    <w:rPr>
+                      <w:rFonts w:ascii="Cambria Math" w:hAnsi="Cambria Math"/>
+                      <w:i/>
+                    </w:rPr>
+                  </m:ctrlPr>
+                </m:fPr>
+                <m:num>
+                  <m:r>
+                    <w:rPr>
+                      <w:rFonts w:ascii="Cambria Math" w:hAnsi="Cambria Math"/>
+                    </w:rPr>
+                    <m:t>1</m:t>
+                  </m:r>
+                </m:num>
+                <m:den>
+                  <m:sSub>
+                    <m:sSubPr>
+                      <m:ctrlPr>
+                        <w:rPr>
+                          <w:rFonts w:ascii="Cambria Math" w:hAnsi="Cambria Math"/>
+                          <w:i/>
+                        </w:rPr>
+                      </m:ctrlPr>
+                    </m:sSubPr>
+                    <m:e>
+                      <m:r>
+                        <w:rPr>
+                          <w:rFonts w:ascii="Cambria Math" w:hAnsi="Cambria Math"/>
+                        </w:rPr>
+                        <m:t>A</m:t>
+                      </m:r>
+                    </m:e>
+                    <m:sub>
+                      <m:r>
+                        <w:rPr>
+                          <w:rFonts w:ascii="Cambria Math" w:hAnsi="Cambria Math"/>
+                        </w:rPr>
+                        <m:t>g</m:t>
+                      </m:r>
+                    </m:sub>
+                  </m:sSub>
+                </m:den>
+              </m:f>
+              <m:r>
+                <w:rPr>
+                  <w:rFonts w:ascii="Cambria Math" w:hAnsi="Cambria Math"/>
+                </w:rPr>
+                <m:t>+</m:t>
+              </m:r>
+              <m:f>
+                <m:fPr>
+                  <m:ctrlPr>
+                    <w:rPr>
+                      <w:rFonts w:ascii="Cambria Math" w:hAnsi="Cambria Math"/>
+                      <w:i/>
+                    </w:rPr>
+                  </m:ctrlPr>
+                </m:fPr>
+                <m:num>
+                  <m:sSub>
+                    <m:sSubPr>
+                      <m:ctrlPr>
+                        <w:rPr>
+                          <w:rFonts w:ascii="Cambria Math" w:hAnsi="Cambria Math"/>
+                          <w:i/>
+                        </w:rPr>
+                      </m:ctrlPr>
+                    </m:sSubPr>
+                    <m:e>
+                      <m:r>
+                        <w:rPr>
+                          <w:rFonts w:ascii="Cambria Math" w:hAnsi="Cambria Math"/>
+                        </w:rPr>
+                        <m:t>e</m:t>
+                      </m:r>
+                    </m:e>
+                    <m:sub>
+                      <m:r>
+                        <w:rPr>
+                          <w:rFonts w:ascii="Cambria Math" w:hAnsi="Cambria Math"/>
+                        </w:rPr>
+                        <m:t>pg</m:t>
+                      </m:r>
+                    </m:sub>
+                  </m:sSub>
+                </m:num>
+                <m:den>
+                  <m:sSub>
+                    <m:sSubPr>
+                      <m:ctrlPr>
+                        <w:rPr>
+                          <w:rFonts w:ascii="Cambria Math" w:hAnsi="Cambria Math"/>
+                          <w:i/>
+                        </w:rPr>
+                      </m:ctrlPr>
+                    </m:sSubPr>
+                    <m:e>
+                      <m:r>
+                        <w:rPr>
+                          <w:rFonts w:ascii="Cambria Math" w:hAnsi="Cambria Math"/>
+                        </w:rPr>
+                        <m:t>S</m:t>
+                      </m:r>
+                    </m:e>
+                    <m:sub>
+                      <m:r>
+                        <w:rPr>
+                          <w:rFonts w:ascii="Cambria Math" w:hAnsi="Cambria Math"/>
+                        </w:rPr>
+                        <m:t>g</m:t>
+                      </m:r>
+                    </m:sub>
+                  </m:sSub>
+                </m:den>
+              </m:f>
+            </m:e>
+          </m:d>
+          <m:r>
+            <w:rPr>
+              <w:rFonts w:ascii="Cambria Math" w:hAnsi="Cambria Math"/>
+            </w:rPr>
+            <m:t>+</m:t>
+          </m:r>
+          <m:f>
+            <m:fPr>
+              <m:ctrlPr>
+                <w:rPr>
+                  <w:rFonts w:ascii="Cambria Math" w:hAnsi="Cambria Math"/>
+                  <w:i/>
+                </w:rPr>
+              </m:ctrlPr>
+            </m:fPr>
+            <m:num>
+              <m:d>
+                <m:dPr>
+                  <m:ctrlPr>
+                    <w:rPr>
+                      <w:rFonts w:ascii="Cambria Math" w:hAnsi="Cambria Math"/>
+                      <w:i/>
+                    </w:rPr>
+                  </m:ctrlPr>
+                </m:dPr>
+                <m:e>
+                  <m:sSub>
+                    <m:sSubPr>
+                      <m:ctrlPr>
+                        <w:rPr>
+                          <w:rFonts w:ascii="Cambria Math" w:hAnsi="Cambria Math"/>
+                          <w:i/>
+                        </w:rPr>
+                      </m:ctrlPr>
+                    </m:sSubPr>
+                    <m:e>
+                      <m:r>
+                        <w:rPr>
+                          <w:rFonts w:ascii="Cambria Math" w:hAnsi="Cambria Math"/>
+                        </w:rPr>
+                        <m:t>M</m:t>
+                      </m:r>
+                    </m:e>
+                    <m:sub>
+                      <m:r>
+                        <w:rPr>
+                          <w:rFonts w:ascii="Cambria Math" w:hAnsi="Cambria Math"/>
+                        </w:rPr>
+                        <m:t>sidl</m:t>
+                      </m:r>
+                    </m:sub>
+                  </m:sSub>
+                  <m:r>
+                    <w:rPr>
+                      <w:rFonts w:ascii="Cambria Math" w:hAnsi="Cambria Math"/>
+                    </w:rPr>
+                    <m:t>+</m:t>
+                  </m:r>
+                  <m:sSub>
+                    <m:sSubPr>
+                      <m:ctrlPr>
+                        <w:rPr>
+                          <w:rFonts w:ascii="Cambria Math" w:hAnsi="Cambria Math"/>
+                          <w:i/>
+                        </w:rPr>
+                      </m:ctrlPr>
+                    </m:sSubPr>
+                    <m:e>
+                      <m:sSub>
+                        <m:sSubPr>
+                          <m:ctrlPr>
+                            <w:rPr>
+                              <w:rFonts w:ascii="Cambria Math" w:hAnsi="Cambria Math"/>
+                              <w:i/>
+                            </w:rPr>
+                          </m:ctrlPr>
+                        </m:sSubPr>
+                        <m:e>
+                          <m:r>
+                            <w:rPr>
+                              <w:rFonts w:ascii="Cambria Math" w:hAnsi="Cambria Math"/>
+                            </w:rPr>
+                            <m:t>γ</m:t>
+                          </m:r>
+                        </m:e>
+                        <m:sub>
+                          <m:r>
+                            <w:rPr>
+                              <w:rFonts w:ascii="Cambria Math" w:hAnsi="Cambria Math"/>
+                            </w:rPr>
+                            <m:t>LL</m:t>
+                          </m:r>
+                        </m:sub>
+                      </m:sSub>
+                      <m:r>
+                        <w:rPr>
+                          <w:rFonts w:ascii="Cambria Math" w:hAnsi="Cambria Math"/>
+                        </w:rPr>
+                        <m:t>M</m:t>
+                      </m:r>
+                    </m:e>
+                    <m:sub>
+                      <m:r>
+                        <w:rPr>
+                          <w:rFonts w:ascii="Cambria Math" w:hAnsi="Cambria Math"/>
+                        </w:rPr>
+                        <m:t>llim</m:t>
+                      </m:r>
+                    </m:sub>
+                  </m:sSub>
+                </m:e>
+              </m:d>
+              <m:sSub>
+                <m:sSubPr>
+                  <m:ctrlPr>
+                    <w:rPr>
+                      <w:rFonts w:ascii="Cambria Math" w:hAnsi="Cambria Math"/>
+                      <w:i/>
+                    </w:rPr>
+                  </m:ctrlPr>
+                </m:sSubPr>
+                <m:e>
+                  <m:r>
+                    <w:rPr>
+                      <w:rFonts w:ascii="Cambria Math" w:hAnsi="Cambria Math"/>
+                    </w:rPr>
+                    <m:t>e</m:t>
+                  </m:r>
+                </m:e>
+                <m:sub>
+                  <m:r>
+                    <w:rPr>
+                      <w:rFonts w:ascii="Cambria Math" w:hAnsi="Cambria Math"/>
+                    </w:rPr>
+                    <m:t>pc</m:t>
+                  </m:r>
+                </m:sub>
+              </m:sSub>
+            </m:num>
+            <m:den>
+              <m:sSub>
+                <m:sSubPr>
+                  <m:ctrlPr>
+                    <w:rPr>
+                      <w:rFonts w:ascii="Cambria Math" w:hAnsi="Cambria Math"/>
+                      <w:i/>
+                    </w:rPr>
+                  </m:ctrlPr>
+                </m:sSubPr>
+                <m:e>
+                  <m:r>
+                    <w:rPr>
+                      <w:rFonts w:ascii="Cambria Math" w:hAnsi="Cambria Math"/>
+                    </w:rPr>
+                    <m:t>I</m:t>
+                  </m:r>
+                </m:e>
+                <m:sub>
+                  <m:r>
+                    <w:rPr>
+                      <w:rFonts w:ascii="Cambria Math" w:hAnsi="Cambria Math"/>
+                    </w:rPr>
+                    <m:t>c</m:t>
+                  </m:r>
+                </m:sub>
+              </m:sSub>
+            </m:den>
+          </m:f>
+          <m:f>
+            <m:fPr>
+              <m:ctrlPr>
+                <w:rPr>
+                  <w:rFonts w:ascii="Cambria Math" w:hAnsi="Cambria Math"/>
+                  <w:i/>
+                </w:rPr>
+              </m:ctrlPr>
+            </m:fPr>
+            <m:num>
+              <m:sSub>
+                <m:sSubPr>
+                  <m:ctrlPr>
+                    <w:rPr>
+                      <w:rFonts w:ascii="Cambria Math" w:hAnsi="Cambria Math"/>
+                      <w:i/>
+                    </w:rPr>
+                  </m:ctrlPr>
+                </m:sSubPr>
+                <m:e>
+                  <m:r>
+                    <w:rPr>
+                      <w:rFonts w:ascii="Cambria Math" w:hAnsi="Cambria Math"/>
+                    </w:rPr>
+                    <m:t>E</m:t>
+                  </m:r>
+                </m:e>
+                <m:sub>
+                  <m:r>
+                    <w:rPr>
+                      <w:rFonts w:ascii="Cambria Math" w:hAnsi="Cambria Math"/>
+                    </w:rPr>
+                    <m:t>ps</m:t>
+                  </m:r>
+                </m:sub>
+              </m:sSub>
+            </m:num>
+            <m:den>
+              <m:sSub>
+                <m:sSubPr>
+                  <m:ctrlPr>
+                    <w:rPr>
+                      <w:rFonts w:ascii="Cambria Math" w:hAnsi="Cambria Math"/>
+                      <w:i/>
+                    </w:rPr>
+                  </m:ctrlPr>
+                </m:sSubPr>
+                <m:e>
+                  <m:r>
+                    <w:rPr>
+                      <w:rFonts w:ascii="Cambria Math" w:hAnsi="Cambria Math"/>
+                    </w:rPr>
+                    <m:t>E</m:t>
+                  </m:r>
+                </m:e>
+                <m:sub>
+                  <m:r>
+                    <w:rPr>
+                      <w:rFonts w:ascii="Cambria Math" w:hAnsi="Cambria Math"/>
+                    </w:rPr>
+                    <m:t>c</m:t>
+                  </m:r>
+                </m:sub>
+              </m:sSub>
+            </m:den>
+          </m:f>
+          <m:sSub>
+            <m:sSubPr>
+              <m:ctrlPr>
+                <w:rPr>
+                  <w:rFonts w:ascii="Cambria Math" w:hAnsi="Cambria Math"/>
+                  <w:i/>
+                </w:rPr>
+              </m:ctrlPr>
+            </m:sSubPr>
+            <m:e>
+              <m:r>
+                <w:rPr>
+                  <w:rFonts w:ascii="Cambria Math" w:hAnsi="Cambria Math"/>
+                </w:rPr>
+                <m:t>A</m:t>
+              </m:r>
+            </m:e>
+            <m:sub>
+              <m:r>
+                <w:rPr>
+                  <w:rFonts w:ascii="Cambria Math" w:hAnsi="Cambria Math"/>
+                </w:rPr>
+                <m:t>ps</m:t>
+              </m:r>
+            </m:sub>
+          </m:sSub>
+          <m:d>
+            <m:dPr>
+              <m:ctrlPr>
+                <w:rPr>
+                  <w:rFonts w:ascii="Cambria Math" w:hAnsi="Cambria Math"/>
+                  <w:i/>
+                </w:rPr>
+              </m:ctrlPr>
+            </m:dPr>
+            <m:e>
+              <m:f>
+                <m:fPr>
+                  <m:ctrlPr>
+                    <w:rPr>
+                      <w:rFonts w:ascii="Cambria Math" w:hAnsi="Cambria Math"/>
+                      <w:i/>
+                    </w:rPr>
+                  </m:ctrlPr>
+                </m:fPr>
+                <m:num>
+                  <m:r>
+                    <w:rPr>
+                      <w:rFonts w:ascii="Cambria Math" w:hAnsi="Cambria Math"/>
+                    </w:rPr>
+                    <m:t>1</m:t>
+                  </m:r>
+                </m:num>
+                <m:den>
+                  <m:sSub>
+                    <m:sSubPr>
+                      <m:ctrlPr>
+                        <w:rPr>
+                          <w:rFonts w:ascii="Cambria Math" w:hAnsi="Cambria Math"/>
+                          <w:i/>
+                        </w:rPr>
+                      </m:ctrlPr>
+                    </m:sSubPr>
+                    <m:e>
+                      <m:r>
+                        <w:rPr>
+                          <w:rFonts w:ascii="Cambria Math" w:hAnsi="Cambria Math"/>
+                        </w:rPr>
+                        <m:t>A</m:t>
+                      </m:r>
+                    </m:e>
+                    <m:sub>
+                      <m:r>
+                        <w:rPr>
+                          <w:rFonts w:ascii="Cambria Math" w:hAnsi="Cambria Math"/>
+                        </w:rPr>
+                        <m:t>c</m:t>
+                      </m:r>
+                    </m:sub>
+                  </m:sSub>
+                </m:den>
+              </m:f>
+              <m:r>
+                <w:rPr>
+                  <w:rFonts w:ascii="Cambria Math" w:hAnsi="Cambria Math"/>
+                </w:rPr>
+                <m:t>+</m:t>
+              </m:r>
+              <m:f>
+                <m:fPr>
+                  <m:ctrlPr>
+                    <w:rPr>
+                      <w:rFonts w:ascii="Cambria Math" w:hAnsi="Cambria Math"/>
+                      <w:i/>
+                    </w:rPr>
+                  </m:ctrlPr>
+                </m:fPr>
+                <m:num>
+                  <m:sSub>
+                    <m:sSubPr>
+                      <m:ctrlPr>
+                        <w:rPr>
+                          <w:rFonts w:ascii="Cambria Math" w:hAnsi="Cambria Math"/>
+                          <w:i/>
+                        </w:rPr>
+                      </m:ctrlPr>
+                    </m:sSubPr>
+                    <m:e>
+                      <m:r>
+                        <w:rPr>
+                          <w:rFonts w:ascii="Cambria Math" w:hAnsi="Cambria Math"/>
+                        </w:rPr>
+                        <m:t>e</m:t>
+                      </m:r>
+                    </m:e>
+                    <m:sub>
+                      <m:r>
+                        <w:rPr>
+                          <w:rFonts w:ascii="Cambria Math" w:hAnsi="Cambria Math"/>
+                        </w:rPr>
+                        <m:t>pc</m:t>
+                      </m:r>
+                    </m:sub>
+                  </m:sSub>
+                </m:num>
+                <m:den>
+                  <m:sSub>
+                    <m:sSubPr>
+                      <m:ctrlPr>
+                        <w:rPr>
+                          <w:rFonts w:ascii="Cambria Math" w:hAnsi="Cambria Math"/>
+                          <w:i/>
+                        </w:rPr>
+                      </m:ctrlPr>
+                    </m:sSubPr>
+                    <m:e>
+                      <m:r>
+                        <w:rPr>
+                          <w:rFonts w:ascii="Cambria Math" w:hAnsi="Cambria Math"/>
+                        </w:rPr>
+                        <m:t>S</m:t>
+                      </m:r>
+                    </m:e>
+                    <m:sub>
+                      <m:r>
+                        <w:rPr>
+                          <w:rFonts w:ascii="Cambria Math" w:hAnsi="Cambria Math"/>
+                        </w:rPr>
+                        <m:t>c</m:t>
+                      </m:r>
+                    </m:sub>
+                  </m:sSub>
+                </m:den>
+              </m:f>
+            </m:e>
+          </m:d>
+        </m:oMath>
+      </m:oMathPara>
+    </w:p>
+    <w:p>
+      <w:pPr>
+        <w:rPr>
+          <w:rFonts w:eastAsiaTheme="minorEastAsia"/>
+        </w:rPr>
+      </w:pPr>
+      <w:r>
+        <w:rPr>
+          <w:rFonts w:eastAsiaTheme="minorEastAsia"/>
+        </w:rPr>
         <w:t>Gross Section Properties, Refined Losses</w:t>
+      </w:r>
+      <w:r>
+        <w:rPr>
+          <w:rFonts w:eastAsiaTheme="minorEastAsia"/>
+        </w:rPr>
+        <w:t>, AASHTO</w:t>
       </w:r>
     </w:p>
     <w:p>
@@ -2487,7 +3367,989 @@
         <w:rPr>
           <w:rFonts w:eastAsiaTheme="minorEastAsia"/>
         </w:rPr>
+        <w:t xml:space="preserve">Gross Section Properties, Refined Losses, </w:t>
+      </w:r>
+      <w:r>
+        <w:rPr>
+          <w:rFonts w:eastAsiaTheme="minorEastAsia"/>
+        </w:rPr>
+        <w:t>WSDOT</w:t>
+      </w:r>
+    </w:p>
+    <w:p>
+      <w:pPr>
+        <w:rPr>
+          <w:rFonts w:eastAsiaTheme="minorEastAsia"/>
+        </w:rPr>
+      </w:pPr>
+      <m:oMathPara>
+        <m:oMath>
+          <m:r>
+            <w:rPr>
+              <w:rFonts w:ascii="Cambria Math" w:hAnsi="Cambria Math"/>
+            </w:rPr>
+            <m:t>f=</m:t>
+          </m:r>
+          <m:d>
+            <m:dPr>
+              <m:ctrlPr>
+                <w:rPr>
+                  <w:rFonts w:ascii="Cambria Math" w:hAnsi="Cambria Math"/>
+                  <w:i/>
+                </w:rPr>
+              </m:ctrlPr>
+            </m:dPr>
+            <m:e>
+              <m:sSub>
+                <m:sSubPr>
+                  <m:ctrlPr>
+                    <w:rPr>
+                      <w:rFonts w:ascii="Cambria Math" w:hAnsi="Cambria Math"/>
+                      <w:i/>
+                    </w:rPr>
+                  </m:ctrlPr>
+                </m:sSubPr>
+                <m:e>
+                  <m:r>
+                    <w:rPr>
+                      <w:rFonts w:ascii="Cambria Math" w:hAnsi="Cambria Math"/>
+                    </w:rPr>
+                    <m:t>f</m:t>
+                  </m:r>
+                </m:e>
+                <m:sub>
+                  <m:r>
+                    <w:rPr>
+                      <w:rFonts w:ascii="Cambria Math" w:hAnsi="Cambria Math"/>
+                    </w:rPr>
+                    <m:t>pj</m:t>
+                  </m:r>
+                </m:sub>
+              </m:sSub>
+              <m:r>
+                <w:rPr>
+                  <w:rFonts w:ascii="Cambria Math" w:hAnsi="Cambria Math"/>
+                </w:rPr>
+                <m:t>-</m:t>
+              </m:r>
+              <m:sSub>
+                <m:sSubPr>
+                  <m:ctrlPr>
+                    <w:rPr>
+                      <w:rFonts w:ascii="Cambria Math" w:hAnsi="Cambria Math"/>
+                      <w:i/>
+                    </w:rPr>
+                  </m:ctrlPr>
+                </m:sSubPr>
+                <m:e>
+                  <m:r>
+                    <w:rPr>
+                      <w:rFonts w:ascii="Cambria Math" w:hAnsi="Cambria Math"/>
+                    </w:rPr>
+                    <m:t>f</m:t>
+                  </m:r>
+                </m:e>
+                <m:sub>
+                  <m:r>
+                    <w:rPr>
+                      <w:rFonts w:ascii="Cambria Math" w:hAnsi="Cambria Math"/>
+                    </w:rPr>
+                    <m:t>pR0</m:t>
+                  </m:r>
+                </m:sub>
+              </m:sSub>
+              <m:r>
+                <w:rPr>
+                  <w:rFonts w:ascii="Cambria Math" w:hAnsi="Cambria Math"/>
+                </w:rPr>
+                <m:t>-∆</m:t>
+              </m:r>
+              <m:sSub>
+                <m:sSubPr>
+                  <m:ctrlPr>
+                    <w:rPr>
+                      <w:rFonts w:ascii="Cambria Math" w:hAnsi="Cambria Math"/>
+                      <w:i/>
+                    </w:rPr>
+                  </m:ctrlPr>
+                </m:sSubPr>
+                <m:e>
+                  <m:r>
+                    <w:rPr>
+                      <w:rFonts w:ascii="Cambria Math" w:hAnsi="Cambria Math"/>
+                    </w:rPr>
+                    <m:t>f</m:t>
+                  </m:r>
+                </m:e>
+                <m:sub>
+                  <m:r>
+                    <w:rPr>
+                      <w:rFonts w:ascii="Cambria Math" w:hAnsi="Cambria Math"/>
+                    </w:rPr>
+                    <m:t>pES</m:t>
+                  </m:r>
+                </m:sub>
+              </m:sSub>
+              <m:r>
+                <w:rPr>
+                  <w:rFonts w:ascii="Cambria Math" w:hAnsi="Cambria Math"/>
+                </w:rPr>
+                <m:t>-∆</m:t>
+              </m:r>
+              <m:sSub>
+                <m:sSubPr>
+                  <m:ctrlPr>
+                    <w:rPr>
+                      <w:rFonts w:ascii="Cambria Math" w:hAnsi="Cambria Math"/>
+                      <w:i/>
+                    </w:rPr>
+                  </m:ctrlPr>
+                </m:sSubPr>
+                <m:e>
+                  <m:r>
+                    <w:rPr>
+                      <w:rFonts w:ascii="Cambria Math" w:hAnsi="Cambria Math"/>
+                    </w:rPr>
+                    <m:t>f</m:t>
+                  </m:r>
+                </m:e>
+                <m:sub>
+                  <m:r>
+                    <w:rPr>
+                      <w:rFonts w:ascii="Cambria Math" w:hAnsi="Cambria Math"/>
+                    </w:rPr>
+                    <m:t>pL</m:t>
+                  </m:r>
+                  <m:sSub>
+                    <m:sSubPr>
+                      <m:ctrlPr>
+                        <w:rPr>
+                          <w:rFonts w:ascii="Cambria Math" w:hAnsi="Cambria Math"/>
+                          <w:i/>
+                        </w:rPr>
+                      </m:ctrlPr>
+                    </m:sSubPr>
+                    <m:e>
+                      <m:r>
+                        <w:rPr>
+                          <w:rFonts w:ascii="Cambria Math" w:hAnsi="Cambria Math"/>
+                        </w:rPr>
+                        <m:t>T</m:t>
+                      </m:r>
+                    </m:e>
+                    <m:sub>
+                      <m:r>
+                        <w:rPr>
+                          <w:rFonts w:ascii="Cambria Math" w:hAnsi="Cambria Math"/>
+                        </w:rPr>
+                        <m:t>id</m:t>
+                      </m:r>
+                    </m:sub>
+                  </m:sSub>
+                </m:sub>
+              </m:sSub>
+              <m:r>
+                <w:rPr>
+                  <w:rFonts w:ascii="Cambria Math" w:hAnsi="Cambria Math"/>
+                </w:rPr>
+                <m:t>+</m:t>
+              </m:r>
+              <m:f>
+                <m:fPr>
+                  <m:ctrlPr>
+                    <w:rPr>
+                      <w:rFonts w:ascii="Cambria Math" w:hAnsi="Cambria Math"/>
+                      <w:i/>
+                    </w:rPr>
+                  </m:ctrlPr>
+                </m:fPr>
+                <m:num>
+                  <m:sSub>
+                    <m:sSubPr>
+                      <m:ctrlPr>
+                        <w:rPr>
+                          <w:rFonts w:ascii="Cambria Math" w:hAnsi="Cambria Math"/>
+                          <w:i/>
+                        </w:rPr>
+                      </m:ctrlPr>
+                    </m:sSubPr>
+                    <m:e>
+                      <m:r>
+                        <w:rPr>
+                          <w:rFonts w:ascii="Cambria Math" w:hAnsi="Cambria Math"/>
+                        </w:rPr>
+                        <m:t>M</m:t>
+                      </m:r>
+                    </m:e>
+                    <m:sub>
+                      <m:r>
+                        <w:rPr>
+                          <w:rFonts w:ascii="Cambria Math" w:hAnsi="Cambria Math"/>
+                        </w:rPr>
+                        <m:t>adl</m:t>
+                      </m:r>
+                    </m:sub>
+                  </m:sSub>
+                  <m:sSub>
+                    <m:sSubPr>
+                      <m:ctrlPr>
+                        <w:rPr>
+                          <w:rFonts w:ascii="Cambria Math" w:hAnsi="Cambria Math"/>
+                          <w:i/>
+                        </w:rPr>
+                      </m:ctrlPr>
+                    </m:sSubPr>
+                    <m:e>
+                      <m:r>
+                        <w:rPr>
+                          <w:rFonts w:ascii="Cambria Math" w:hAnsi="Cambria Math"/>
+                        </w:rPr>
+                        <m:t>e</m:t>
+                      </m:r>
+                    </m:e>
+                    <m:sub>
+                      <m:r>
+                        <w:rPr>
+                          <w:rFonts w:ascii="Cambria Math" w:hAnsi="Cambria Math"/>
+                        </w:rPr>
+                        <m:t>pg</m:t>
+                      </m:r>
+                    </m:sub>
+                  </m:sSub>
+                </m:num>
+                <m:den>
+                  <m:sSub>
+                    <m:sSubPr>
+                      <m:ctrlPr>
+                        <w:rPr>
+                          <w:rFonts w:ascii="Cambria Math" w:hAnsi="Cambria Math"/>
+                          <w:i/>
+                        </w:rPr>
+                      </m:ctrlPr>
+                    </m:sSubPr>
+                    <m:e>
+                      <m:r>
+                        <w:rPr>
+                          <w:rFonts w:ascii="Cambria Math" w:hAnsi="Cambria Math"/>
+                        </w:rPr>
+                        <m:t>I</m:t>
+                      </m:r>
+                    </m:e>
+                    <m:sub>
+                      <m:r>
+                        <w:rPr>
+                          <w:rFonts w:ascii="Cambria Math" w:hAnsi="Cambria Math"/>
+                        </w:rPr>
+                        <m:t>g</m:t>
+                      </m:r>
+                    </m:sub>
+                  </m:sSub>
+                </m:den>
+              </m:f>
+              <m:f>
+                <m:fPr>
+                  <m:ctrlPr>
+                    <w:rPr>
+                      <w:rFonts w:ascii="Cambria Math" w:hAnsi="Cambria Math"/>
+                      <w:i/>
+                    </w:rPr>
+                  </m:ctrlPr>
+                </m:fPr>
+                <m:num>
+                  <m:sSub>
+                    <m:sSubPr>
+                      <m:ctrlPr>
+                        <w:rPr>
+                          <w:rFonts w:ascii="Cambria Math" w:hAnsi="Cambria Math"/>
+                          <w:i/>
+                        </w:rPr>
+                      </m:ctrlPr>
+                    </m:sSubPr>
+                    <m:e>
+                      <m:r>
+                        <w:rPr>
+                          <w:rFonts w:ascii="Cambria Math" w:hAnsi="Cambria Math"/>
+                        </w:rPr>
+                        <m:t>E</m:t>
+                      </m:r>
+                    </m:e>
+                    <m:sub>
+                      <m:r>
+                        <w:rPr>
+                          <w:rFonts w:ascii="Cambria Math" w:hAnsi="Cambria Math"/>
+                        </w:rPr>
+                        <m:t>ps</m:t>
+                      </m:r>
+                    </m:sub>
+                  </m:sSub>
+                </m:num>
+                <m:den>
+                  <m:sSub>
+                    <m:sSubPr>
+                      <m:ctrlPr>
+                        <w:rPr>
+                          <w:rFonts w:ascii="Cambria Math" w:hAnsi="Cambria Math"/>
+                          <w:i/>
+                        </w:rPr>
+                      </m:ctrlPr>
+                    </m:sSubPr>
+                    <m:e>
+                      <m:r>
+                        <w:rPr>
+                          <w:rFonts w:ascii="Cambria Math" w:hAnsi="Cambria Math"/>
+                        </w:rPr>
+                        <m:t>E</m:t>
+                      </m:r>
+                    </m:e>
+                    <m:sub>
+                      <m:r>
+                        <w:rPr>
+                          <w:rFonts w:ascii="Cambria Math" w:hAnsi="Cambria Math"/>
+                        </w:rPr>
+                        <m:t>c</m:t>
+                      </m:r>
+                    </m:sub>
+                  </m:sSub>
+                </m:den>
+              </m:f>
+            </m:e>
+          </m:d>
+          <m:sSub>
+            <m:sSubPr>
+              <m:ctrlPr>
+                <w:rPr>
+                  <w:rFonts w:ascii="Cambria Math" w:hAnsi="Cambria Math"/>
+                  <w:i/>
+                </w:rPr>
+              </m:ctrlPr>
+            </m:sSubPr>
+            <m:e>
+              <m:r>
+                <w:rPr>
+                  <w:rFonts w:ascii="Cambria Math" w:hAnsi="Cambria Math"/>
+                </w:rPr>
+                <m:t>A</m:t>
+              </m:r>
+            </m:e>
+            <m:sub>
+              <m:r>
+                <w:rPr>
+                  <w:rFonts w:ascii="Cambria Math" w:hAnsi="Cambria Math"/>
+                </w:rPr>
+                <m:t>ps</m:t>
+              </m:r>
+            </m:sub>
+          </m:sSub>
+          <m:d>
+            <m:dPr>
+              <m:ctrlPr>
+                <w:rPr>
+                  <w:rFonts w:ascii="Cambria Math" w:hAnsi="Cambria Math"/>
+                  <w:i/>
+                </w:rPr>
+              </m:ctrlPr>
+            </m:dPr>
+            <m:e>
+              <m:f>
+                <m:fPr>
+                  <m:ctrlPr>
+                    <w:rPr>
+                      <w:rFonts w:ascii="Cambria Math" w:hAnsi="Cambria Math"/>
+                      <w:i/>
+                    </w:rPr>
+                  </m:ctrlPr>
+                </m:fPr>
+                <m:num>
+                  <m:r>
+                    <w:rPr>
+                      <w:rFonts w:ascii="Cambria Math" w:hAnsi="Cambria Math"/>
+                    </w:rPr>
+                    <m:t>1</m:t>
+                  </m:r>
+                </m:num>
+                <m:den>
+                  <m:sSub>
+                    <m:sSubPr>
+                      <m:ctrlPr>
+                        <w:rPr>
+                          <w:rFonts w:ascii="Cambria Math" w:hAnsi="Cambria Math"/>
+                          <w:i/>
+                        </w:rPr>
+                      </m:ctrlPr>
+                    </m:sSubPr>
+                    <m:e>
+                      <m:r>
+                        <w:rPr>
+                          <w:rFonts w:ascii="Cambria Math" w:hAnsi="Cambria Math"/>
+                        </w:rPr>
+                        <m:t>A</m:t>
+                      </m:r>
+                    </m:e>
+                    <m:sub>
+                      <m:r>
+                        <w:rPr>
+                          <w:rFonts w:ascii="Cambria Math" w:hAnsi="Cambria Math"/>
+                        </w:rPr>
+                        <m:t>g</m:t>
+                      </m:r>
+                    </m:sub>
+                  </m:sSub>
+                </m:den>
+              </m:f>
+              <m:r>
+                <w:rPr>
+                  <w:rFonts w:ascii="Cambria Math" w:hAnsi="Cambria Math"/>
+                </w:rPr>
+                <m:t>+</m:t>
+              </m:r>
+              <m:f>
+                <m:fPr>
+                  <m:ctrlPr>
+                    <w:rPr>
+                      <w:rFonts w:ascii="Cambria Math" w:hAnsi="Cambria Math"/>
+                      <w:i/>
+                    </w:rPr>
+                  </m:ctrlPr>
+                </m:fPr>
+                <m:num>
+                  <m:sSub>
+                    <m:sSubPr>
+                      <m:ctrlPr>
+                        <w:rPr>
+                          <w:rFonts w:ascii="Cambria Math" w:hAnsi="Cambria Math"/>
+                          <w:i/>
+                        </w:rPr>
+                      </m:ctrlPr>
+                    </m:sSubPr>
+                    <m:e>
+                      <m:r>
+                        <w:rPr>
+                          <w:rFonts w:ascii="Cambria Math" w:hAnsi="Cambria Math"/>
+                        </w:rPr>
+                        <m:t>e</m:t>
+                      </m:r>
+                    </m:e>
+                    <m:sub>
+                      <m:r>
+                        <w:rPr>
+                          <w:rFonts w:ascii="Cambria Math" w:hAnsi="Cambria Math"/>
+                        </w:rPr>
+                        <m:t>pg</m:t>
+                      </m:r>
+                    </m:sub>
+                  </m:sSub>
+                </m:num>
+                <m:den>
+                  <m:sSub>
+                    <m:sSubPr>
+                      <m:ctrlPr>
+                        <w:rPr>
+                          <w:rFonts w:ascii="Cambria Math" w:hAnsi="Cambria Math"/>
+                          <w:i/>
+                        </w:rPr>
+                      </m:ctrlPr>
+                    </m:sSubPr>
+                    <m:e>
+                      <m:r>
+                        <w:rPr>
+                          <w:rFonts w:ascii="Cambria Math" w:hAnsi="Cambria Math"/>
+                        </w:rPr>
+                        <m:t>S</m:t>
+                      </m:r>
+                    </m:e>
+                    <m:sub>
+                      <m:r>
+                        <w:rPr>
+                          <w:rFonts w:ascii="Cambria Math" w:hAnsi="Cambria Math"/>
+                        </w:rPr>
+                        <m:t>g</m:t>
+                      </m:r>
+                    </m:sub>
+                  </m:sSub>
+                </m:den>
+              </m:f>
+            </m:e>
+          </m:d>
+          <m:r>
+            <w:rPr>
+              <w:rFonts w:ascii="Cambria Math" w:hAnsi="Cambria Math"/>
+            </w:rPr>
+            <m:t>+</m:t>
+          </m:r>
+          <m:d>
+            <m:dPr>
+              <m:ctrlPr>
+                <w:rPr>
+                  <w:rFonts w:ascii="Cambria Math" w:hAnsi="Cambria Math"/>
+                  <w:i/>
+                </w:rPr>
+              </m:ctrlPr>
+            </m:dPr>
+            <m:e>
+              <m:f>
+                <m:fPr>
+                  <m:ctrlPr>
+                    <w:rPr>
+                      <w:rFonts w:ascii="Cambria Math" w:hAnsi="Cambria Math"/>
+                      <w:i/>
+                    </w:rPr>
+                  </m:ctrlPr>
+                </m:fPr>
+                <m:num>
+                  <m:d>
+                    <m:dPr>
+                      <m:ctrlPr>
+                        <w:rPr>
+                          <w:rFonts w:ascii="Cambria Math" w:hAnsi="Cambria Math"/>
+                          <w:i/>
+                        </w:rPr>
+                      </m:ctrlPr>
+                    </m:dPr>
+                    <m:e>
+                      <m:sSub>
+                        <m:sSubPr>
+                          <m:ctrlPr>
+                            <w:rPr>
+                              <w:rFonts w:ascii="Cambria Math" w:hAnsi="Cambria Math"/>
+                              <w:i/>
+                            </w:rPr>
+                          </m:ctrlPr>
+                        </m:sSubPr>
+                        <m:e>
+                          <m:r>
+                            <w:rPr>
+                              <w:rFonts w:ascii="Cambria Math" w:hAnsi="Cambria Math"/>
+                            </w:rPr>
+                            <m:t>M</m:t>
+                          </m:r>
+                        </m:e>
+                        <m:sub>
+                          <m:r>
+                            <w:rPr>
+                              <w:rFonts w:ascii="Cambria Math" w:hAnsi="Cambria Math"/>
+                            </w:rPr>
+                            <m:t>sidl</m:t>
+                          </m:r>
+                        </m:sub>
+                      </m:sSub>
+                      <m:r>
+                        <w:rPr>
+                          <w:rFonts w:ascii="Cambria Math" w:hAnsi="Cambria Math"/>
+                        </w:rPr>
+                        <m:t>+</m:t>
+                      </m:r>
+                      <m:sSub>
+                        <m:sSubPr>
+                          <m:ctrlPr>
+                            <w:rPr>
+                              <w:rFonts w:ascii="Cambria Math" w:hAnsi="Cambria Math"/>
+                              <w:i/>
+                            </w:rPr>
+                          </m:ctrlPr>
+                        </m:sSubPr>
+                        <m:e>
+                          <m:r>
+                            <w:rPr>
+                              <w:rFonts w:ascii="Cambria Math" w:hAnsi="Cambria Math"/>
+                            </w:rPr>
+                            <m:t>γ</m:t>
+                          </m:r>
+                        </m:e>
+                        <m:sub>
+                          <m:r>
+                            <w:rPr>
+                              <w:rFonts w:ascii="Cambria Math" w:hAnsi="Cambria Math"/>
+                            </w:rPr>
+                            <m:t>LL</m:t>
+                          </m:r>
+                        </m:sub>
+                      </m:sSub>
+                      <m:sSub>
+                        <m:sSubPr>
+                          <m:ctrlPr>
+                            <w:rPr>
+                              <w:rFonts w:ascii="Cambria Math" w:hAnsi="Cambria Math"/>
+                              <w:i/>
+                            </w:rPr>
+                          </m:ctrlPr>
+                        </m:sSubPr>
+                        <m:e>
+                          <m:r>
+                            <w:rPr>
+                              <w:rFonts w:ascii="Cambria Math" w:hAnsi="Cambria Math"/>
+                            </w:rPr>
+                            <m:t>M</m:t>
+                          </m:r>
+                        </m:e>
+                        <m:sub>
+                          <m:r>
+                            <w:rPr>
+                              <w:rFonts w:ascii="Cambria Math" w:hAnsi="Cambria Math"/>
+                            </w:rPr>
+                            <m:t>llim</m:t>
+                          </m:r>
+                        </m:sub>
+                      </m:sSub>
+                    </m:e>
+                  </m:d>
+                  <m:sSub>
+                    <m:sSubPr>
+                      <m:ctrlPr>
+                        <w:rPr>
+                          <w:rFonts w:ascii="Cambria Math" w:hAnsi="Cambria Math"/>
+                          <w:i/>
+                        </w:rPr>
+                      </m:ctrlPr>
+                    </m:sSubPr>
+                    <m:e>
+                      <m:r>
+                        <w:rPr>
+                          <w:rFonts w:ascii="Cambria Math" w:hAnsi="Cambria Math"/>
+                        </w:rPr>
+                        <m:t>e</m:t>
+                      </m:r>
+                    </m:e>
+                    <m:sub>
+                      <m:r>
+                        <w:rPr>
+                          <w:rFonts w:ascii="Cambria Math" w:hAnsi="Cambria Math"/>
+                        </w:rPr>
+                        <m:t>pc</m:t>
+                      </m:r>
+                    </m:sub>
+                  </m:sSub>
+                </m:num>
+                <m:den>
+                  <m:sSub>
+                    <m:sSubPr>
+                      <m:ctrlPr>
+                        <w:rPr>
+                          <w:rFonts w:ascii="Cambria Math" w:hAnsi="Cambria Math"/>
+                          <w:i/>
+                        </w:rPr>
+                      </m:ctrlPr>
+                    </m:sSubPr>
+                    <m:e>
+                      <m:r>
+                        <w:rPr>
+                          <w:rFonts w:ascii="Cambria Math" w:hAnsi="Cambria Math"/>
+                        </w:rPr>
+                        <m:t>I</m:t>
+                      </m:r>
+                    </m:e>
+                    <m:sub>
+                      <m:r>
+                        <w:rPr>
+                          <w:rFonts w:ascii="Cambria Math" w:hAnsi="Cambria Math"/>
+                        </w:rPr>
+                        <m:t>c</m:t>
+                      </m:r>
+                    </m:sub>
+                  </m:sSub>
+                </m:den>
+              </m:f>
+              <m:f>
+                <m:fPr>
+                  <m:ctrlPr>
+                    <w:rPr>
+                      <w:rFonts w:ascii="Cambria Math" w:hAnsi="Cambria Math"/>
+                      <w:i/>
+                    </w:rPr>
+                  </m:ctrlPr>
+                </m:fPr>
+                <m:num>
+                  <m:sSub>
+                    <m:sSubPr>
+                      <m:ctrlPr>
+                        <w:rPr>
+                          <w:rFonts w:ascii="Cambria Math" w:hAnsi="Cambria Math"/>
+                          <w:i/>
+                        </w:rPr>
+                      </m:ctrlPr>
+                    </m:sSubPr>
+                    <m:e>
+                      <m:r>
+                        <w:rPr>
+                          <w:rFonts w:ascii="Cambria Math" w:hAnsi="Cambria Math"/>
+                        </w:rPr>
+                        <m:t>E</m:t>
+                      </m:r>
+                    </m:e>
+                    <m:sub>
+                      <m:r>
+                        <w:rPr>
+                          <w:rFonts w:ascii="Cambria Math" w:hAnsi="Cambria Math"/>
+                        </w:rPr>
+                        <m:t>ps</m:t>
+                      </m:r>
+                    </m:sub>
+                  </m:sSub>
+                </m:num>
+                <m:den>
+                  <m:sSub>
+                    <m:sSubPr>
+                      <m:ctrlPr>
+                        <w:rPr>
+                          <w:rFonts w:ascii="Cambria Math" w:hAnsi="Cambria Math"/>
+                          <w:i/>
+                        </w:rPr>
+                      </m:ctrlPr>
+                    </m:sSubPr>
+                    <m:e>
+                      <m:r>
+                        <w:rPr>
+                          <w:rFonts w:ascii="Cambria Math" w:hAnsi="Cambria Math"/>
+                        </w:rPr>
+                        <m:t>E</m:t>
+                      </m:r>
+                    </m:e>
+                    <m:sub>
+                      <m:r>
+                        <w:rPr>
+                          <w:rFonts w:ascii="Cambria Math" w:hAnsi="Cambria Math"/>
+                        </w:rPr>
+                        <m:t>c</m:t>
+                      </m:r>
+                    </m:sub>
+                  </m:sSub>
+                </m:den>
+              </m:f>
+              <m:r>
+                <w:rPr>
+                  <w:rFonts w:ascii="Cambria Math" w:hAnsi="Cambria Math"/>
+                </w:rPr>
+                <m:t>-∆</m:t>
+              </m:r>
+              <m:sSub>
+                <m:sSubPr>
+                  <m:ctrlPr>
+                    <w:rPr>
+                      <w:rFonts w:ascii="Cambria Math" w:hAnsi="Cambria Math"/>
+                      <w:i/>
+                    </w:rPr>
+                  </m:ctrlPr>
+                </m:sSubPr>
+                <m:e>
+                  <m:r>
+                    <w:rPr>
+                      <w:rFonts w:ascii="Cambria Math" w:hAnsi="Cambria Math"/>
+                    </w:rPr>
+                    <m:t>f</m:t>
+                  </m:r>
+                </m:e>
+                <m:sub>
+                  <m:r>
+                    <w:rPr>
+                      <w:rFonts w:ascii="Cambria Math" w:hAnsi="Cambria Math"/>
+                    </w:rPr>
+                    <m:t>pL</m:t>
+                  </m:r>
+                  <m:sSub>
+                    <m:sSubPr>
+                      <m:ctrlPr>
+                        <w:rPr>
+                          <w:rFonts w:ascii="Cambria Math" w:hAnsi="Cambria Math"/>
+                          <w:i/>
+                        </w:rPr>
+                      </m:ctrlPr>
+                    </m:sSubPr>
+                    <m:e>
+                      <m:r>
+                        <w:rPr>
+                          <w:rFonts w:ascii="Cambria Math" w:hAnsi="Cambria Math"/>
+                        </w:rPr>
+                        <m:t>T</m:t>
+                      </m:r>
+                    </m:e>
+                    <m:sub>
+                      <m:r>
+                        <w:rPr>
+                          <w:rFonts w:ascii="Cambria Math" w:hAnsi="Cambria Math"/>
+                        </w:rPr>
+                        <m:t>df</m:t>
+                      </m:r>
+                    </m:sub>
+                  </m:sSub>
+                </m:sub>
+              </m:sSub>
+            </m:e>
+          </m:d>
+          <m:sSub>
+            <m:sSubPr>
+              <m:ctrlPr>
+                <w:rPr>
+                  <w:rFonts w:ascii="Cambria Math" w:hAnsi="Cambria Math"/>
+                  <w:i/>
+                </w:rPr>
+              </m:ctrlPr>
+            </m:sSubPr>
+            <m:e>
+              <m:r>
+                <w:rPr>
+                  <w:rFonts w:ascii="Cambria Math" w:hAnsi="Cambria Math"/>
+                </w:rPr>
+                <m:t>A</m:t>
+              </m:r>
+            </m:e>
+            <m:sub>
+              <m:r>
+                <w:rPr>
+                  <w:rFonts w:ascii="Cambria Math" w:hAnsi="Cambria Math"/>
+                </w:rPr>
+                <m:t>ps</m:t>
+              </m:r>
+            </m:sub>
+          </m:sSub>
+          <m:d>
+            <m:dPr>
+              <m:ctrlPr>
+                <w:rPr>
+                  <w:rFonts w:ascii="Cambria Math" w:hAnsi="Cambria Math"/>
+                  <w:i/>
+                </w:rPr>
+              </m:ctrlPr>
+            </m:dPr>
+            <m:e>
+              <m:f>
+                <m:fPr>
+                  <m:ctrlPr>
+                    <w:rPr>
+                      <w:rFonts w:ascii="Cambria Math" w:hAnsi="Cambria Math"/>
+                      <w:i/>
+                    </w:rPr>
+                  </m:ctrlPr>
+                </m:fPr>
+                <m:num>
+                  <m:r>
+                    <w:rPr>
+                      <w:rFonts w:ascii="Cambria Math" w:hAnsi="Cambria Math"/>
+                    </w:rPr>
+                    <m:t>1</m:t>
+                  </m:r>
+                </m:num>
+                <m:den>
+                  <m:sSub>
+                    <m:sSubPr>
+                      <m:ctrlPr>
+                        <w:rPr>
+                          <w:rFonts w:ascii="Cambria Math" w:hAnsi="Cambria Math"/>
+                          <w:i/>
+                        </w:rPr>
+                      </m:ctrlPr>
+                    </m:sSubPr>
+                    <m:e>
+                      <m:r>
+                        <w:rPr>
+                          <w:rFonts w:ascii="Cambria Math" w:hAnsi="Cambria Math"/>
+                        </w:rPr>
+                        <m:t>A</m:t>
+                      </m:r>
+                    </m:e>
+                    <m:sub>
+                      <m:r>
+                        <w:rPr>
+                          <w:rFonts w:ascii="Cambria Math" w:hAnsi="Cambria Math"/>
+                        </w:rPr>
+                        <m:t>c</m:t>
+                      </m:r>
+                    </m:sub>
+                  </m:sSub>
+                </m:den>
+              </m:f>
+              <m:r>
+                <w:rPr>
+                  <w:rFonts w:ascii="Cambria Math" w:hAnsi="Cambria Math"/>
+                </w:rPr>
+                <m:t>+</m:t>
+              </m:r>
+              <m:f>
+                <m:fPr>
+                  <m:ctrlPr>
+                    <w:rPr>
+                      <w:rFonts w:ascii="Cambria Math" w:hAnsi="Cambria Math"/>
+                      <w:i/>
+                    </w:rPr>
+                  </m:ctrlPr>
+                </m:fPr>
+                <m:num>
+                  <m:sSub>
+                    <m:sSubPr>
+                      <m:ctrlPr>
+                        <w:rPr>
+                          <w:rFonts w:ascii="Cambria Math" w:hAnsi="Cambria Math"/>
+                          <w:i/>
+                        </w:rPr>
+                      </m:ctrlPr>
+                    </m:sSubPr>
+                    <m:e>
+                      <m:r>
+                        <w:rPr>
+                          <w:rFonts w:ascii="Cambria Math" w:hAnsi="Cambria Math"/>
+                        </w:rPr>
+                        <m:t>e</m:t>
+                      </m:r>
+                    </m:e>
+                    <m:sub>
+                      <m:r>
+                        <w:rPr>
+                          <w:rFonts w:ascii="Cambria Math" w:hAnsi="Cambria Math"/>
+                        </w:rPr>
+                        <m:t>pc</m:t>
+                      </m:r>
+                    </m:sub>
+                  </m:sSub>
+                </m:num>
+                <m:den>
+                  <m:sSub>
+                    <m:sSubPr>
+                      <m:ctrlPr>
+                        <w:rPr>
+                          <w:rFonts w:ascii="Cambria Math" w:hAnsi="Cambria Math"/>
+                          <w:i/>
+                        </w:rPr>
+                      </m:ctrlPr>
+                    </m:sSubPr>
+                    <m:e>
+                      <m:r>
+                        <w:rPr>
+                          <w:rFonts w:ascii="Cambria Math" w:hAnsi="Cambria Math"/>
+                        </w:rPr>
+                        <m:t>S</m:t>
+                      </m:r>
+                    </m:e>
+                    <m:sub>
+                      <m:r>
+                        <w:rPr>
+                          <w:rFonts w:ascii="Cambria Math" w:hAnsi="Cambria Math"/>
+                        </w:rPr>
+                        <m:t>c</m:t>
+                      </m:r>
+                    </m:sub>
+                  </m:sSub>
+                </m:den>
+              </m:f>
+            </m:e>
+          </m:d>
+        </m:oMath>
+      </m:oMathPara>
+    </w:p>
+    <w:p>
+      <w:pPr>
+        <w:rPr>
+          <w:rFonts w:eastAsiaTheme="minorEastAsia"/>
+        </w:rPr>
+      </w:pPr>
+      <w:r>
+        <w:rPr>
+          <w:rFonts w:eastAsiaTheme="minorEastAsia"/>
+        </w:rPr>
         <w:t>Transformed Section Properties, Approximate Losses</w:t>
+      </w:r>
+      <w:r>
+        <w:rPr>
+          <w:rFonts w:eastAsiaTheme="minorEastAsia"/>
+        </w:rPr>
+        <w:t>, AASHTO</w:t>
       </w:r>
     </w:p>
     <w:p>
@@ -2887,7 +4749,13 @@
         <w:rPr>
           <w:rFonts w:eastAsiaTheme="minorEastAsia"/>
         </w:rPr>
-        <w:t>Transformed Section Properties, Refined Losses</w:t>
+        <w:t xml:space="preserve">Transformed Section Properties, Approximate Losses, </w:t>
+      </w:r>
+      <w:r>
+        <w:rPr>
+          <w:rFonts w:eastAsiaTheme="minorEastAsia"/>
+        </w:rPr>
+        <w:t>WSDOT</w:t>
       </w:r>
     </w:p>
     <w:p>
@@ -2904,6 +4772,76 @@
             </w:rPr>
             <m:t>f=</m:t>
           </m:r>
+          <m:d>
+            <m:dPr>
+              <m:ctrlPr>
+                <w:rPr>
+                  <w:rFonts w:ascii="Cambria Math" w:hAnsi="Cambria Math"/>
+                  <w:i/>
+                </w:rPr>
+              </m:ctrlPr>
+            </m:dPr>
+            <m:e>
+              <m:sSub>
+                <m:sSubPr>
+                  <m:ctrlPr>
+                    <w:rPr>
+                      <w:rFonts w:ascii="Cambria Math" w:hAnsi="Cambria Math"/>
+                      <w:i/>
+                    </w:rPr>
+                  </m:ctrlPr>
+                </m:sSubPr>
+                <m:e>
+                  <m:r>
+                    <w:rPr>
+                      <w:rFonts w:ascii="Cambria Math" w:hAnsi="Cambria Math"/>
+                    </w:rPr>
+                    <m:t>f</m:t>
+                  </m:r>
+                </m:e>
+                <m:sub>
+                  <m:r>
+                    <w:rPr>
+                      <w:rFonts w:ascii="Cambria Math" w:hAnsi="Cambria Math"/>
+                    </w:rPr>
+                    <m:t>pj</m:t>
+                  </m:r>
+                </m:sub>
+              </m:sSub>
+              <m:r>
+                <w:rPr>
+                  <w:rFonts w:ascii="Cambria Math" w:hAnsi="Cambria Math"/>
+                </w:rPr>
+                <m:t>-</m:t>
+              </m:r>
+              <m:sSub>
+                <m:sSubPr>
+                  <m:ctrlPr>
+                    <w:rPr>
+                      <w:rFonts w:ascii="Cambria Math" w:hAnsi="Cambria Math"/>
+                      <w:i/>
+                    </w:rPr>
+                  </m:ctrlPr>
+                </m:sSubPr>
+                <m:e>
+                  <m:r>
+                    <w:rPr>
+                      <w:rFonts w:ascii="Cambria Math" w:hAnsi="Cambria Math"/>
+                    </w:rPr>
+                    <m:t>f</m:t>
+                  </m:r>
+                </m:e>
+                <m:sub>
+                  <m:r>
+                    <w:rPr>
+                      <w:rFonts w:ascii="Cambria Math" w:hAnsi="Cambria Math"/>
+                    </w:rPr>
+                    <m:t>pR0</m:t>
+                  </m:r>
+                </m:sub>
+              </m:sSub>
+            </m:e>
+          </m:d>
           <m:sSub>
             <m:sSubPr>
               <m:ctrlPr>
@@ -2918,7 +4856,7 @@
                 <w:rPr>
                   <w:rFonts w:ascii="Cambria Math" w:hAnsi="Cambria Math"/>
                 </w:rPr>
-                <m:t>f</m:t>
+                <m:t>A</m:t>
               </m:r>
             </m:e>
             <m:sub>
@@ -2926,10 +4864,1081 @@
                 <w:rPr>
                   <w:rFonts w:ascii="Cambria Math" w:hAnsi="Cambria Math"/>
                 </w:rPr>
-                <m:t>pj</m:t>
+                <m:t>ps</m:t>
               </m:r>
             </m:sub>
           </m:sSub>
+          <m:d>
+            <m:dPr>
+              <m:ctrlPr>
+                <w:rPr>
+                  <w:rFonts w:ascii="Cambria Math" w:hAnsi="Cambria Math"/>
+                  <w:i/>
+                </w:rPr>
+              </m:ctrlPr>
+            </m:dPr>
+            <m:e>
+              <m:f>
+                <m:fPr>
+                  <m:ctrlPr>
+                    <w:rPr>
+                      <w:rFonts w:ascii="Cambria Math" w:hAnsi="Cambria Math"/>
+                      <w:i/>
+                    </w:rPr>
+                  </m:ctrlPr>
+                </m:fPr>
+                <m:num>
+                  <m:r>
+                    <w:rPr>
+                      <w:rFonts w:ascii="Cambria Math" w:hAnsi="Cambria Math"/>
+                    </w:rPr>
+                    <m:t>1</m:t>
+                  </m:r>
+                </m:num>
+                <m:den>
+                  <m:sSub>
+                    <m:sSubPr>
+                      <m:ctrlPr>
+                        <w:rPr>
+                          <w:rFonts w:ascii="Cambria Math" w:hAnsi="Cambria Math"/>
+                          <w:i/>
+                        </w:rPr>
+                      </m:ctrlPr>
+                    </m:sSubPr>
+                    <m:e>
+                      <m:r>
+                        <w:rPr>
+                          <w:rFonts w:ascii="Cambria Math" w:hAnsi="Cambria Math"/>
+                        </w:rPr>
+                        <m:t>A</m:t>
+                      </m:r>
+                    </m:e>
+                    <m:sub>
+                      <m:r>
+                        <w:rPr>
+                          <w:rFonts w:ascii="Cambria Math" w:hAnsi="Cambria Math"/>
+                        </w:rPr>
+                        <m:t>gt</m:t>
+                      </m:r>
+                    </m:sub>
+                  </m:sSub>
+                </m:den>
+              </m:f>
+              <m:r>
+                <w:rPr>
+                  <w:rFonts w:ascii="Cambria Math" w:hAnsi="Cambria Math"/>
+                </w:rPr>
+                <m:t>+</m:t>
+              </m:r>
+              <m:f>
+                <m:fPr>
+                  <m:ctrlPr>
+                    <w:rPr>
+                      <w:rFonts w:ascii="Cambria Math" w:hAnsi="Cambria Math"/>
+                      <w:i/>
+                    </w:rPr>
+                  </m:ctrlPr>
+                </m:fPr>
+                <m:num>
+                  <m:sSub>
+                    <m:sSubPr>
+                      <m:ctrlPr>
+                        <w:rPr>
+                          <w:rFonts w:ascii="Cambria Math" w:hAnsi="Cambria Math"/>
+                          <w:i/>
+                        </w:rPr>
+                      </m:ctrlPr>
+                    </m:sSubPr>
+                    <m:e>
+                      <m:r>
+                        <w:rPr>
+                          <w:rFonts w:ascii="Cambria Math" w:hAnsi="Cambria Math"/>
+                        </w:rPr>
+                        <m:t>e</m:t>
+                      </m:r>
+                    </m:e>
+                    <m:sub>
+                      <m:r>
+                        <w:rPr>
+                          <w:rFonts w:ascii="Cambria Math" w:hAnsi="Cambria Math"/>
+                        </w:rPr>
+                        <m:t>pgt</m:t>
+                      </m:r>
+                    </m:sub>
+                  </m:sSub>
+                </m:num>
+                <m:den>
+                  <m:sSub>
+                    <m:sSubPr>
+                      <m:ctrlPr>
+                        <w:rPr>
+                          <w:rFonts w:ascii="Cambria Math" w:hAnsi="Cambria Math"/>
+                          <w:i/>
+                        </w:rPr>
+                      </m:ctrlPr>
+                    </m:sSubPr>
+                    <m:e>
+                      <m:r>
+                        <w:rPr>
+                          <w:rFonts w:ascii="Cambria Math" w:hAnsi="Cambria Math"/>
+                        </w:rPr>
+                        <m:t>S</m:t>
+                      </m:r>
+                    </m:e>
+                    <m:sub>
+                      <m:r>
+                        <w:rPr>
+                          <w:rFonts w:ascii="Cambria Math" w:hAnsi="Cambria Math"/>
+                        </w:rPr>
+                        <m:t>gt</m:t>
+                      </m:r>
+                    </m:sub>
+                  </m:sSub>
+                </m:den>
+              </m:f>
+            </m:e>
+          </m:d>
+          <m:r>
+            <w:rPr>
+              <w:rFonts w:ascii="Cambria Math" w:hAnsi="Cambria Math"/>
+            </w:rPr>
+            <m:t>-∆</m:t>
+          </m:r>
+          <m:sSub>
+            <m:sSubPr>
+              <m:ctrlPr>
+                <w:rPr>
+                  <w:rFonts w:ascii="Cambria Math" w:hAnsi="Cambria Math"/>
+                  <w:i/>
+                </w:rPr>
+              </m:ctrlPr>
+            </m:sSubPr>
+            <m:e>
+              <m:r>
+                <w:rPr>
+                  <w:rFonts w:ascii="Cambria Math" w:hAnsi="Cambria Math"/>
+                </w:rPr>
+                <m:t>f</m:t>
+              </m:r>
+            </m:e>
+            <m:sub>
+              <m:r>
+                <w:rPr>
+                  <w:rFonts w:ascii="Cambria Math" w:hAnsi="Cambria Math"/>
+                </w:rPr>
+                <m:t>pLT</m:t>
+              </m:r>
+            </m:sub>
+          </m:sSub>
+          <m:sSub>
+            <m:sSubPr>
+              <m:ctrlPr>
+                <w:rPr>
+                  <w:rFonts w:ascii="Cambria Math" w:hAnsi="Cambria Math"/>
+                  <w:i/>
+                </w:rPr>
+              </m:ctrlPr>
+            </m:sSubPr>
+            <m:e>
+              <m:r>
+                <w:rPr>
+                  <w:rFonts w:ascii="Cambria Math" w:hAnsi="Cambria Math"/>
+                </w:rPr>
+                <m:t>A</m:t>
+              </m:r>
+            </m:e>
+            <m:sub>
+              <m:r>
+                <w:rPr>
+                  <w:rFonts w:ascii="Cambria Math" w:hAnsi="Cambria Math"/>
+                </w:rPr>
+                <m:t>ps</m:t>
+              </m:r>
+            </m:sub>
+          </m:sSub>
+          <m:d>
+            <m:dPr>
+              <m:ctrlPr>
+                <w:rPr>
+                  <w:rFonts w:ascii="Cambria Math" w:hAnsi="Cambria Math"/>
+                  <w:i/>
+                </w:rPr>
+              </m:ctrlPr>
+            </m:dPr>
+            <m:e>
+              <m:f>
+                <m:fPr>
+                  <m:ctrlPr>
+                    <w:rPr>
+                      <w:rFonts w:ascii="Cambria Math" w:hAnsi="Cambria Math"/>
+                      <w:i/>
+                    </w:rPr>
+                  </m:ctrlPr>
+                </m:fPr>
+                <m:num>
+                  <m:r>
+                    <w:rPr>
+                      <w:rFonts w:ascii="Cambria Math" w:hAnsi="Cambria Math"/>
+                    </w:rPr>
+                    <m:t>1</m:t>
+                  </m:r>
+                </m:num>
+                <m:den>
+                  <m:sSub>
+                    <m:sSubPr>
+                      <m:ctrlPr>
+                        <w:rPr>
+                          <w:rFonts w:ascii="Cambria Math" w:hAnsi="Cambria Math"/>
+                          <w:i/>
+                        </w:rPr>
+                      </m:ctrlPr>
+                    </m:sSubPr>
+                    <m:e>
+                      <m:r>
+                        <w:rPr>
+                          <w:rFonts w:ascii="Cambria Math" w:hAnsi="Cambria Math"/>
+                        </w:rPr>
+                        <m:t>A</m:t>
+                      </m:r>
+                    </m:e>
+                    <m:sub>
+                      <m:r>
+                        <w:rPr>
+                          <w:rFonts w:ascii="Cambria Math" w:hAnsi="Cambria Math"/>
+                        </w:rPr>
+                        <m:t>g</m:t>
+                      </m:r>
+                    </m:sub>
+                  </m:sSub>
+                </m:den>
+              </m:f>
+              <m:r>
+                <w:rPr>
+                  <w:rFonts w:ascii="Cambria Math" w:hAnsi="Cambria Math"/>
+                </w:rPr>
+                <m:t>+</m:t>
+              </m:r>
+              <m:f>
+                <m:fPr>
+                  <m:ctrlPr>
+                    <w:rPr>
+                      <w:rFonts w:ascii="Cambria Math" w:hAnsi="Cambria Math"/>
+                      <w:i/>
+                    </w:rPr>
+                  </m:ctrlPr>
+                </m:fPr>
+                <m:num>
+                  <m:sSub>
+                    <m:sSubPr>
+                      <m:ctrlPr>
+                        <w:rPr>
+                          <w:rFonts w:ascii="Cambria Math" w:hAnsi="Cambria Math"/>
+                          <w:i/>
+                        </w:rPr>
+                      </m:ctrlPr>
+                    </m:sSubPr>
+                    <m:e>
+                      <m:r>
+                        <w:rPr>
+                          <w:rFonts w:ascii="Cambria Math" w:hAnsi="Cambria Math"/>
+                        </w:rPr>
+                        <m:t>e</m:t>
+                      </m:r>
+                    </m:e>
+                    <m:sub>
+                      <m:r>
+                        <w:rPr>
+                          <w:rFonts w:ascii="Cambria Math" w:hAnsi="Cambria Math"/>
+                        </w:rPr>
+                        <m:t>pg</m:t>
+                      </m:r>
+                    </m:sub>
+                  </m:sSub>
+                </m:num>
+                <m:den>
+                  <m:sSub>
+                    <m:sSubPr>
+                      <m:ctrlPr>
+                        <w:rPr>
+                          <w:rFonts w:ascii="Cambria Math" w:hAnsi="Cambria Math"/>
+                          <w:i/>
+                        </w:rPr>
+                      </m:ctrlPr>
+                    </m:sSubPr>
+                    <m:e>
+                      <m:r>
+                        <w:rPr>
+                          <w:rFonts w:ascii="Cambria Math" w:hAnsi="Cambria Math"/>
+                        </w:rPr>
+                        <m:t>S</m:t>
+                      </m:r>
+                    </m:e>
+                    <m:sub>
+                      <m:r>
+                        <w:rPr>
+                          <w:rFonts w:ascii="Cambria Math" w:hAnsi="Cambria Math"/>
+                        </w:rPr>
+                        <m:t>g</m:t>
+                      </m:r>
+                    </m:sub>
+                  </m:sSub>
+                </m:den>
+              </m:f>
+            </m:e>
+          </m:d>
+        </m:oMath>
+      </m:oMathPara>
+    </w:p>
+    <w:p>
+      <w:pPr>
+        <w:rPr>
+          <w:rFonts w:eastAsiaTheme="minorEastAsia"/>
+        </w:rPr>
+      </w:pPr>
+      <w:r>
+        <w:rPr>
+          <w:rFonts w:eastAsiaTheme="minorEastAsia"/>
+        </w:rPr>
+        <w:t>Transformed Section Properties, Refined Losses</w:t>
+      </w:r>
+      <w:r>
+        <w:rPr>
+          <w:rFonts w:eastAsiaTheme="minorEastAsia"/>
+        </w:rPr>
+        <w:t>, AASHTO</w:t>
+      </w:r>
+    </w:p>
+    <w:p>
+      <w:pPr>
+        <w:rPr>
+          <w:rFonts w:eastAsiaTheme="minorEastAsia"/>
+        </w:rPr>
+      </w:pPr>
+      <m:oMathPara>
+        <m:oMath>
+          <m:r>
+            <w:rPr>
+              <w:rFonts w:ascii="Cambria Math" w:hAnsi="Cambria Math"/>
+            </w:rPr>
+            <w:lastRenderedPageBreak/>
+            <m:t>f=</m:t>
+          </m:r>
+          <m:sSub>
+            <m:sSubPr>
+              <m:ctrlPr>
+                <w:rPr>
+                  <w:rFonts w:ascii="Cambria Math" w:hAnsi="Cambria Math"/>
+                  <w:i/>
+                </w:rPr>
+              </m:ctrlPr>
+            </m:sSubPr>
+            <m:e>
+              <m:r>
+                <w:rPr>
+                  <w:rFonts w:ascii="Cambria Math" w:hAnsi="Cambria Math"/>
+                </w:rPr>
+                <m:t>f</m:t>
+              </m:r>
+            </m:e>
+            <m:sub>
+              <m:r>
+                <w:rPr>
+                  <w:rFonts w:ascii="Cambria Math" w:hAnsi="Cambria Math"/>
+                </w:rPr>
+                <m:t>pj</m:t>
+              </m:r>
+            </m:sub>
+          </m:sSub>
+          <m:sSub>
+            <m:sSubPr>
+              <m:ctrlPr>
+                <w:rPr>
+                  <w:rFonts w:ascii="Cambria Math" w:hAnsi="Cambria Math"/>
+                  <w:i/>
+                </w:rPr>
+              </m:ctrlPr>
+            </m:sSubPr>
+            <m:e>
+              <m:r>
+                <w:rPr>
+                  <w:rFonts w:ascii="Cambria Math" w:hAnsi="Cambria Math"/>
+                </w:rPr>
+                <m:t>A</m:t>
+              </m:r>
+            </m:e>
+            <m:sub>
+              <m:r>
+                <w:rPr>
+                  <w:rFonts w:ascii="Cambria Math" w:hAnsi="Cambria Math"/>
+                </w:rPr>
+                <m:t>ps</m:t>
+              </m:r>
+            </m:sub>
+          </m:sSub>
+          <m:d>
+            <m:dPr>
+              <m:ctrlPr>
+                <w:rPr>
+                  <w:rFonts w:ascii="Cambria Math" w:hAnsi="Cambria Math"/>
+                  <w:i/>
+                </w:rPr>
+              </m:ctrlPr>
+            </m:dPr>
+            <m:e>
+              <m:f>
+                <m:fPr>
+                  <m:ctrlPr>
+                    <w:rPr>
+                      <w:rFonts w:ascii="Cambria Math" w:hAnsi="Cambria Math"/>
+                      <w:i/>
+                    </w:rPr>
+                  </m:ctrlPr>
+                </m:fPr>
+                <m:num>
+                  <m:r>
+                    <w:rPr>
+                      <w:rFonts w:ascii="Cambria Math" w:hAnsi="Cambria Math"/>
+                    </w:rPr>
+                    <m:t>1</m:t>
+                  </m:r>
+                </m:num>
+                <m:den>
+                  <m:sSub>
+                    <m:sSubPr>
+                      <m:ctrlPr>
+                        <w:rPr>
+                          <w:rFonts w:ascii="Cambria Math" w:hAnsi="Cambria Math"/>
+                          <w:i/>
+                        </w:rPr>
+                      </m:ctrlPr>
+                    </m:sSubPr>
+                    <m:e>
+                      <m:r>
+                        <w:rPr>
+                          <w:rFonts w:ascii="Cambria Math" w:hAnsi="Cambria Math"/>
+                        </w:rPr>
+                        <m:t>A</m:t>
+                      </m:r>
+                    </m:e>
+                    <m:sub>
+                      <m:r>
+                        <w:rPr>
+                          <w:rFonts w:ascii="Cambria Math" w:hAnsi="Cambria Math"/>
+                        </w:rPr>
+                        <m:t>gt</m:t>
+                      </m:r>
+                    </m:sub>
+                  </m:sSub>
+                </m:den>
+              </m:f>
+              <m:r>
+                <w:rPr>
+                  <w:rFonts w:ascii="Cambria Math" w:hAnsi="Cambria Math"/>
+                </w:rPr>
+                <m:t>+</m:t>
+              </m:r>
+              <m:f>
+                <m:fPr>
+                  <m:ctrlPr>
+                    <w:rPr>
+                      <w:rFonts w:ascii="Cambria Math" w:hAnsi="Cambria Math"/>
+                      <w:i/>
+                    </w:rPr>
+                  </m:ctrlPr>
+                </m:fPr>
+                <m:num>
+                  <m:sSub>
+                    <m:sSubPr>
+                      <m:ctrlPr>
+                        <w:rPr>
+                          <w:rFonts w:ascii="Cambria Math" w:hAnsi="Cambria Math"/>
+                          <w:i/>
+                        </w:rPr>
+                      </m:ctrlPr>
+                    </m:sSubPr>
+                    <m:e>
+                      <m:r>
+                        <w:rPr>
+                          <w:rFonts w:ascii="Cambria Math" w:hAnsi="Cambria Math"/>
+                        </w:rPr>
+                        <m:t>e</m:t>
+                      </m:r>
+                    </m:e>
+                    <m:sub>
+                      <m:r>
+                        <w:rPr>
+                          <w:rFonts w:ascii="Cambria Math" w:hAnsi="Cambria Math"/>
+                        </w:rPr>
+                        <m:t>pgt</m:t>
+                      </m:r>
+                    </m:sub>
+                  </m:sSub>
+                </m:num>
+                <m:den>
+                  <m:sSub>
+                    <m:sSubPr>
+                      <m:ctrlPr>
+                        <w:rPr>
+                          <w:rFonts w:ascii="Cambria Math" w:hAnsi="Cambria Math"/>
+                          <w:i/>
+                        </w:rPr>
+                      </m:ctrlPr>
+                    </m:sSubPr>
+                    <m:e>
+                      <m:r>
+                        <w:rPr>
+                          <w:rFonts w:ascii="Cambria Math" w:hAnsi="Cambria Math"/>
+                        </w:rPr>
+                        <m:t>S</m:t>
+                      </m:r>
+                    </m:e>
+                    <m:sub>
+                      <m:r>
+                        <w:rPr>
+                          <w:rFonts w:ascii="Cambria Math" w:hAnsi="Cambria Math"/>
+                        </w:rPr>
+                        <m:t>gt</m:t>
+                      </m:r>
+                    </m:sub>
+                  </m:sSub>
+                </m:den>
+              </m:f>
+            </m:e>
+          </m:d>
+          <m:r>
+            <w:rPr>
+              <w:rFonts w:ascii="Cambria Math" w:hAnsi="Cambria Math"/>
+            </w:rPr>
+            <m:t>-∆</m:t>
+          </m:r>
+          <m:sSub>
+            <m:sSubPr>
+              <m:ctrlPr>
+                <w:rPr>
+                  <w:rFonts w:ascii="Cambria Math" w:hAnsi="Cambria Math"/>
+                  <w:i/>
+                </w:rPr>
+              </m:ctrlPr>
+            </m:sSubPr>
+            <m:e>
+              <m:r>
+                <w:rPr>
+                  <w:rFonts w:ascii="Cambria Math" w:hAnsi="Cambria Math"/>
+                </w:rPr>
+                <m:t>f</m:t>
+              </m:r>
+            </m:e>
+            <m:sub>
+              <m:r>
+                <w:rPr>
+                  <w:rFonts w:ascii="Cambria Math" w:hAnsi="Cambria Math"/>
+                </w:rPr>
+                <m:t>pL</m:t>
+              </m:r>
+              <m:sSub>
+                <m:sSubPr>
+                  <m:ctrlPr>
+                    <w:rPr>
+                      <w:rFonts w:ascii="Cambria Math" w:hAnsi="Cambria Math"/>
+                      <w:i/>
+                    </w:rPr>
+                  </m:ctrlPr>
+                </m:sSubPr>
+                <m:e>
+                  <m:r>
+                    <w:rPr>
+                      <w:rFonts w:ascii="Cambria Math" w:hAnsi="Cambria Math"/>
+                    </w:rPr>
+                    <m:t>T</m:t>
+                  </m:r>
+                </m:e>
+                <m:sub>
+                  <m:r>
+                    <w:rPr>
+                      <w:rFonts w:ascii="Cambria Math" w:hAnsi="Cambria Math"/>
+                    </w:rPr>
+                    <m:t>id</m:t>
+                  </m:r>
+                </m:sub>
+              </m:sSub>
+            </m:sub>
+          </m:sSub>
+          <m:sSub>
+            <m:sSubPr>
+              <m:ctrlPr>
+                <w:rPr>
+                  <w:rFonts w:ascii="Cambria Math" w:hAnsi="Cambria Math"/>
+                  <w:i/>
+                </w:rPr>
+              </m:ctrlPr>
+            </m:sSubPr>
+            <m:e>
+              <m:r>
+                <w:rPr>
+                  <w:rFonts w:ascii="Cambria Math" w:hAnsi="Cambria Math"/>
+                </w:rPr>
+                <m:t>A</m:t>
+              </m:r>
+            </m:e>
+            <m:sub>
+              <m:r>
+                <w:rPr>
+                  <w:rFonts w:ascii="Cambria Math" w:hAnsi="Cambria Math"/>
+                </w:rPr>
+                <m:t>ps</m:t>
+              </m:r>
+            </m:sub>
+          </m:sSub>
+          <m:d>
+            <m:dPr>
+              <m:ctrlPr>
+                <w:rPr>
+                  <w:rFonts w:ascii="Cambria Math" w:hAnsi="Cambria Math"/>
+                  <w:i/>
+                </w:rPr>
+              </m:ctrlPr>
+            </m:dPr>
+            <m:e>
+              <m:f>
+                <m:fPr>
+                  <m:ctrlPr>
+                    <w:rPr>
+                      <w:rFonts w:ascii="Cambria Math" w:hAnsi="Cambria Math"/>
+                      <w:i/>
+                    </w:rPr>
+                  </m:ctrlPr>
+                </m:fPr>
+                <m:num>
+                  <m:r>
+                    <w:rPr>
+                      <w:rFonts w:ascii="Cambria Math" w:hAnsi="Cambria Math"/>
+                    </w:rPr>
+                    <m:t>1</m:t>
+                  </m:r>
+                </m:num>
+                <m:den>
+                  <m:sSub>
+                    <m:sSubPr>
+                      <m:ctrlPr>
+                        <w:rPr>
+                          <w:rFonts w:ascii="Cambria Math" w:hAnsi="Cambria Math"/>
+                          <w:i/>
+                        </w:rPr>
+                      </m:ctrlPr>
+                    </m:sSubPr>
+                    <m:e>
+                      <m:r>
+                        <w:rPr>
+                          <w:rFonts w:ascii="Cambria Math" w:hAnsi="Cambria Math"/>
+                        </w:rPr>
+                        <m:t>A</m:t>
+                      </m:r>
+                    </m:e>
+                    <m:sub>
+                      <m:r>
+                        <w:rPr>
+                          <w:rFonts w:ascii="Cambria Math" w:hAnsi="Cambria Math"/>
+                        </w:rPr>
+                        <m:t>g</m:t>
+                      </m:r>
+                    </m:sub>
+                  </m:sSub>
+                </m:den>
+              </m:f>
+              <m:r>
+                <w:rPr>
+                  <w:rFonts w:ascii="Cambria Math" w:hAnsi="Cambria Math"/>
+                </w:rPr>
+                <m:t>+</m:t>
+              </m:r>
+              <m:f>
+                <m:fPr>
+                  <m:ctrlPr>
+                    <w:rPr>
+                      <w:rFonts w:ascii="Cambria Math" w:hAnsi="Cambria Math"/>
+                      <w:i/>
+                    </w:rPr>
+                  </m:ctrlPr>
+                </m:fPr>
+                <m:num>
+                  <m:sSub>
+                    <m:sSubPr>
+                      <m:ctrlPr>
+                        <w:rPr>
+                          <w:rFonts w:ascii="Cambria Math" w:hAnsi="Cambria Math"/>
+                          <w:i/>
+                        </w:rPr>
+                      </m:ctrlPr>
+                    </m:sSubPr>
+                    <m:e>
+                      <m:r>
+                        <w:rPr>
+                          <w:rFonts w:ascii="Cambria Math" w:hAnsi="Cambria Math"/>
+                        </w:rPr>
+                        <m:t>e</m:t>
+                      </m:r>
+                    </m:e>
+                    <m:sub>
+                      <m:r>
+                        <w:rPr>
+                          <w:rFonts w:ascii="Cambria Math" w:hAnsi="Cambria Math"/>
+                        </w:rPr>
+                        <m:t>pg</m:t>
+                      </m:r>
+                    </m:sub>
+                  </m:sSub>
+                </m:num>
+                <m:den>
+                  <m:sSub>
+                    <m:sSubPr>
+                      <m:ctrlPr>
+                        <w:rPr>
+                          <w:rFonts w:ascii="Cambria Math" w:hAnsi="Cambria Math"/>
+                          <w:i/>
+                        </w:rPr>
+                      </m:ctrlPr>
+                    </m:sSubPr>
+                    <m:e>
+                      <m:r>
+                        <w:rPr>
+                          <w:rFonts w:ascii="Cambria Math" w:hAnsi="Cambria Math"/>
+                        </w:rPr>
+                        <m:t>S</m:t>
+                      </m:r>
+                    </m:e>
+                    <m:sub>
+                      <m:r>
+                        <w:rPr>
+                          <w:rFonts w:ascii="Cambria Math" w:hAnsi="Cambria Math"/>
+                        </w:rPr>
+                        <m:t>g</m:t>
+                      </m:r>
+                    </m:sub>
+                  </m:sSub>
+                </m:den>
+              </m:f>
+            </m:e>
+          </m:d>
+          <m:r>
+            <w:rPr>
+              <w:rFonts w:ascii="Cambria Math" w:hAnsi="Cambria Math"/>
+            </w:rPr>
+            <m:t>-∆</m:t>
+          </m:r>
+          <m:sSub>
+            <m:sSubPr>
+              <m:ctrlPr>
+                <w:rPr>
+                  <w:rFonts w:ascii="Cambria Math" w:hAnsi="Cambria Math"/>
+                  <w:i/>
+                </w:rPr>
+              </m:ctrlPr>
+            </m:sSubPr>
+            <m:e>
+              <m:r>
+                <w:rPr>
+                  <w:rFonts w:ascii="Cambria Math" w:hAnsi="Cambria Math"/>
+                </w:rPr>
+                <m:t>f</m:t>
+              </m:r>
+            </m:e>
+            <m:sub>
+              <m:r>
+                <w:rPr>
+                  <w:rFonts w:ascii="Cambria Math" w:hAnsi="Cambria Math"/>
+                </w:rPr>
+                <m:t>pL</m:t>
+              </m:r>
+              <m:sSub>
+                <m:sSubPr>
+                  <m:ctrlPr>
+                    <w:rPr>
+                      <w:rFonts w:ascii="Cambria Math" w:hAnsi="Cambria Math"/>
+                      <w:i/>
+                    </w:rPr>
+                  </m:ctrlPr>
+                </m:sSubPr>
+                <m:e>
+                  <m:r>
+                    <w:rPr>
+                      <w:rFonts w:ascii="Cambria Math" w:hAnsi="Cambria Math"/>
+                    </w:rPr>
+                    <m:t>T</m:t>
+                  </m:r>
+                </m:e>
+                <m:sub>
+                  <m:r>
+                    <w:rPr>
+                      <w:rFonts w:ascii="Cambria Math" w:hAnsi="Cambria Math"/>
+                    </w:rPr>
+                    <m:t>df</m:t>
+                  </m:r>
+                </m:sub>
+              </m:sSub>
+            </m:sub>
+          </m:sSub>
+          <m:sSub>
+            <m:sSubPr>
+              <m:ctrlPr>
+                <w:rPr>
+                  <w:rFonts w:ascii="Cambria Math" w:hAnsi="Cambria Math"/>
+                  <w:i/>
+                </w:rPr>
+              </m:ctrlPr>
+            </m:sSubPr>
+            <m:e>
+              <m:r>
+                <w:rPr>
+                  <w:rFonts w:ascii="Cambria Math" w:hAnsi="Cambria Math"/>
+                </w:rPr>
+                <m:t>A</m:t>
+              </m:r>
+            </m:e>
+            <m:sub>
+              <m:r>
+                <w:rPr>
+                  <w:rFonts w:ascii="Cambria Math" w:hAnsi="Cambria Math"/>
+                </w:rPr>
+                <m:t>ps</m:t>
+              </m:r>
+            </m:sub>
+          </m:sSub>
+          <m:d>
+            <m:dPr>
+              <m:ctrlPr>
+                <w:rPr>
+                  <w:rFonts w:ascii="Cambria Math" w:hAnsi="Cambria Math"/>
+                  <w:i/>
+                </w:rPr>
+              </m:ctrlPr>
+            </m:dPr>
+            <m:e>
+              <m:f>
+                <m:fPr>
+                  <m:ctrlPr>
+                    <w:rPr>
+                      <w:rFonts w:ascii="Cambria Math" w:hAnsi="Cambria Math"/>
+                      <w:i/>
+                    </w:rPr>
+                  </m:ctrlPr>
+                </m:fPr>
+                <m:num>
+                  <m:r>
+                    <w:rPr>
+                      <w:rFonts w:ascii="Cambria Math" w:hAnsi="Cambria Math"/>
+                    </w:rPr>
+                    <m:t>1</m:t>
+                  </m:r>
+                </m:num>
+                <m:den>
+                  <m:sSub>
+                    <m:sSubPr>
+                      <m:ctrlPr>
+                        <w:rPr>
+                          <w:rFonts w:ascii="Cambria Math" w:hAnsi="Cambria Math"/>
+                          <w:i/>
+                        </w:rPr>
+                      </m:ctrlPr>
+                    </m:sSubPr>
+                    <m:e>
+                      <m:r>
+                        <w:rPr>
+                          <w:rFonts w:ascii="Cambria Math" w:hAnsi="Cambria Math"/>
+                        </w:rPr>
+                        <m:t>A</m:t>
+                      </m:r>
+                    </m:e>
+                    <m:sub>
+                      <m:r>
+                        <w:rPr>
+                          <w:rFonts w:ascii="Cambria Math" w:hAnsi="Cambria Math"/>
+                        </w:rPr>
+                        <m:t>c</m:t>
+                      </m:r>
+                    </m:sub>
+                  </m:sSub>
+                </m:den>
+              </m:f>
+              <m:r>
+                <w:rPr>
+                  <w:rFonts w:ascii="Cambria Math" w:hAnsi="Cambria Math"/>
+                </w:rPr>
+                <m:t>+</m:t>
+              </m:r>
+              <m:f>
+                <m:fPr>
+                  <m:ctrlPr>
+                    <w:rPr>
+                      <w:rFonts w:ascii="Cambria Math" w:hAnsi="Cambria Math"/>
+                      <w:i/>
+                    </w:rPr>
+                  </m:ctrlPr>
+                </m:fPr>
+                <m:num>
+                  <m:sSub>
+                    <m:sSubPr>
+                      <m:ctrlPr>
+                        <w:rPr>
+                          <w:rFonts w:ascii="Cambria Math" w:hAnsi="Cambria Math"/>
+                          <w:i/>
+                        </w:rPr>
+                      </m:ctrlPr>
+                    </m:sSubPr>
+                    <m:e>
+                      <m:r>
+                        <w:rPr>
+                          <w:rFonts w:ascii="Cambria Math" w:hAnsi="Cambria Math"/>
+                        </w:rPr>
+                        <m:t>e</m:t>
+                      </m:r>
+                    </m:e>
+                    <m:sub>
+                      <m:r>
+                        <w:rPr>
+                          <w:rFonts w:ascii="Cambria Math" w:hAnsi="Cambria Math"/>
+                        </w:rPr>
+                        <m:t>pc</m:t>
+                      </m:r>
+                    </m:sub>
+                  </m:sSub>
+                </m:num>
+                <m:den>
+                  <m:sSub>
+                    <m:sSubPr>
+                      <m:ctrlPr>
+                        <w:rPr>
+                          <w:rFonts w:ascii="Cambria Math" w:hAnsi="Cambria Math"/>
+                          <w:i/>
+                        </w:rPr>
+                      </m:ctrlPr>
+                    </m:sSubPr>
+                    <m:e>
+                      <m:r>
+                        <w:rPr>
+                          <w:rFonts w:ascii="Cambria Math" w:hAnsi="Cambria Math"/>
+                        </w:rPr>
+                        <m:t>S</m:t>
+                      </m:r>
+                    </m:e>
+                    <m:sub>
+                      <m:r>
+                        <w:rPr>
+                          <w:rFonts w:ascii="Cambria Math" w:hAnsi="Cambria Math"/>
+                        </w:rPr>
+                        <m:t>c</m:t>
+                      </m:r>
+                    </m:sub>
+                  </m:sSub>
+                </m:den>
+              </m:f>
+            </m:e>
+          </m:d>
+        </m:oMath>
+      </m:oMathPara>
+    </w:p>
+    <w:p>
+      <w:pPr>
+        <w:rPr>
+          <w:rFonts w:eastAsiaTheme="minorEastAsia"/>
+        </w:rPr>
+      </w:pPr>
+      <w:r>
+        <w:rPr>
+          <w:rFonts w:eastAsiaTheme="minorEastAsia"/>
+        </w:rPr>
+        <w:t xml:space="preserve">Transformed Section Properties, Refined Losses, </w:t>
+      </w:r>
+      <w:r>
+        <w:rPr>
+          <w:rFonts w:eastAsiaTheme="minorEastAsia"/>
+        </w:rPr>
+        <w:t>WSDOT</w:t>
+      </w:r>
+    </w:p>
+    <w:p>
+      <w:pPr>
+        <w:rPr>
+          <w:rFonts w:eastAsiaTheme="minorEastAsia"/>
+        </w:rPr>
+      </w:pPr>
+      <m:oMathPara>
+        <m:oMath>
+          <m:r>
+            <w:rPr>
+              <w:rFonts w:ascii="Cambria Math" w:hAnsi="Cambria Math"/>
+            </w:rPr>
+            <m:t>f=</m:t>
+          </m:r>
+          <m:d>
+            <m:dPr>
+              <m:ctrlPr>
+                <w:rPr>
+                  <w:rFonts w:ascii="Cambria Math" w:hAnsi="Cambria Math"/>
+                  <w:i/>
+                </w:rPr>
+              </m:ctrlPr>
+            </m:dPr>
+            <m:e>
+              <m:sSub>
+                <m:sSubPr>
+                  <m:ctrlPr>
+                    <w:rPr>
+                      <w:rFonts w:ascii="Cambria Math" w:hAnsi="Cambria Math"/>
+                      <w:i/>
+                    </w:rPr>
+                  </m:ctrlPr>
+                </m:sSubPr>
+                <m:e>
+                  <m:r>
+                    <w:rPr>
+                      <w:rFonts w:ascii="Cambria Math" w:hAnsi="Cambria Math"/>
+                    </w:rPr>
+                    <m:t>f</m:t>
+                  </m:r>
+                </m:e>
+                <m:sub>
+                  <m:r>
+                    <w:rPr>
+                      <w:rFonts w:ascii="Cambria Math" w:hAnsi="Cambria Math"/>
+                    </w:rPr>
+                    <m:t>pj</m:t>
+                  </m:r>
+                </m:sub>
+              </m:sSub>
+              <m:r>
+                <w:rPr>
+                  <w:rFonts w:ascii="Cambria Math" w:hAnsi="Cambria Math"/>
+                </w:rPr>
+                <m:t>-</m:t>
+              </m:r>
+              <m:sSub>
+                <m:sSubPr>
+                  <m:ctrlPr>
+                    <w:rPr>
+                      <w:rFonts w:ascii="Cambria Math" w:hAnsi="Cambria Math"/>
+                      <w:i/>
+                    </w:rPr>
+                  </m:ctrlPr>
+                </m:sSubPr>
+                <m:e>
+                  <m:r>
+                    <w:rPr>
+                      <w:rFonts w:ascii="Cambria Math" w:hAnsi="Cambria Math"/>
+                    </w:rPr>
+                    <m:t>f</m:t>
+                  </m:r>
+                </m:e>
+                <m:sub>
+                  <m:r>
+                    <w:rPr>
+                      <w:rFonts w:ascii="Cambria Math" w:hAnsi="Cambria Math"/>
+                    </w:rPr>
+                    <m:t>pR0</m:t>
+                  </m:r>
+                </m:sub>
+              </m:sSub>
+            </m:e>
+          </m:d>
           <m:sSub>
             <m:sSubPr>
               <m:ctrlPr>
@@ -4328,33 +7337,7 @@
         <w:rPr>
           <w:rFonts w:eastAsiaTheme="minorEastAsia"/>
         </w:rPr>
-        <w:t>Gross Section Properties,</w:t>
-      </w:r>
-      <w:r>
-        <w:rPr>
-          <w:rFonts w:eastAsiaTheme="minorEastAsia"/>
-        </w:rPr>
-        <w:t xml:space="preserve"> </w:t>
-      </w:r>
-      <w:proofErr w:type="spellStart"/>
-      <w:r>
-        <w:rPr>
-          <w:rFonts w:eastAsiaTheme="minorEastAsia"/>
-        </w:rPr>
-        <w:t>Txdot</w:t>
-      </w:r>
-      <w:proofErr w:type="spellEnd"/>
-      <w:r>
-        <w:rPr>
-          <w:rFonts w:eastAsiaTheme="minorEastAsia"/>
-        </w:rPr>
-        <w:t xml:space="preserve"> </w:t>
-      </w:r>
-      <w:r>
-        <w:rPr>
-          <w:rFonts w:eastAsiaTheme="minorEastAsia"/>
-        </w:rPr>
-        <w:t>Losses</w:t>
+        <w:t>Gross Section Properties, Txdot Losses</w:t>
       </w:r>
     </w:p>
     <w:p>
@@ -4411,13 +7394,7 @@
                 <w:rPr>
                   <w:rFonts w:ascii="Cambria Math" w:hAnsi="Cambria Math"/>
                 </w:rPr>
-                <m:t>-</m:t>
-              </m:r>
-              <m:r>
-                <w:rPr>
-                  <w:rFonts w:ascii="Cambria Math" w:hAnsi="Cambria Math"/>
-                </w:rPr>
-                <m:t>∆</m:t>
+                <m:t>-∆</m:t>
               </m:r>
               <m:sSub>
                 <m:sSubPr>
@@ -4449,13 +7426,7 @@
                 <w:rPr>
                   <w:rFonts w:ascii="Cambria Math" w:hAnsi="Cambria Math"/>
                 </w:rPr>
-                <m:t>-</m:t>
-              </m:r>
-              <m:r>
-                <w:rPr>
-                  <w:rFonts w:ascii="Cambria Math" w:hAnsi="Cambria Math"/>
-                </w:rPr>
-                <m:t>∆</m:t>
+                <m:t>-∆</m:t>
               </m:r>
               <m:sSub>
                 <m:sSubPr>
@@ -4656,7 +7627,7 @@
 </file>
 
 <file path=word/styles.xml><?xml version="1.0" encoding="utf-8"?>
-<w:styles xmlns:mc="http://schemas.openxmlformats.org/markup-compatibility/2006" xmlns:r="http://schemas.openxmlformats.org/officeDocument/2006/relationships" xmlns:w="http://schemas.openxmlformats.org/wordprocessingml/2006/main" xmlns:w14="http://schemas.microsoft.com/office/word/2010/wordml" xmlns:w15="http://schemas.microsoft.com/office/word/2012/wordml" xmlns:w16cex="http://schemas.microsoft.com/office/word/2018/wordml/cex" xmlns:w16cid="http://schemas.microsoft.com/office/word/2016/wordml/cid" xmlns:w16="http://schemas.microsoft.com/office/word/2018/wordml" xmlns:w16sdtdh="http://schemas.microsoft.com/office/word/2020/wordml/sdtdatahash" xmlns:w16se="http://schemas.microsoft.com/office/word/2015/wordml/symex" mc:Ignorable="w14 w15 w16se w16cid w16 w16cex w16sdtdh">
+<w:styles xmlns:mc="http://schemas.openxmlformats.org/markup-compatibility/2006" xmlns:r="http://schemas.openxmlformats.org/officeDocument/2006/relationships" xmlns:w="http://schemas.openxmlformats.org/wordprocessingml/2006/main" xmlns:w14="http://schemas.microsoft.com/office/word/2010/wordml" xmlns:w15="http://schemas.microsoft.com/office/word/2012/wordml" xmlns:w16cex="http://schemas.microsoft.com/office/word/2018/wordml/cex" xmlns:w16cid="http://schemas.microsoft.com/office/word/2016/wordml/cid" xmlns:w16="http://schemas.microsoft.com/office/word/2018/wordml" xmlns:w16du="http://schemas.microsoft.com/office/word/2023/wordml/word16du" xmlns:w16sdtdh="http://schemas.microsoft.com/office/word/2020/wordml/sdtdatahash" xmlns:w16se="http://schemas.microsoft.com/office/word/2015/wordml/symex" mc:Ignorable="w14 w15 w16se w16cid w16 w16cex w16sdtdh w16du">
   <w:docDefaults>
     <w:rPrDefault>
       <w:rPr>

</xml_diff>